<commit_message>
Added challenges & future work
</commit_message>
<xml_diff>
--- a/Final Paper.docx
+++ b/Final Paper.docx
@@ -1,6 +1,6 @@
 
 <file path=word/document.xml><?xml version="1.0" encoding="utf-8"?>
-<w:document xmlns:wpc="http://schemas.microsoft.com/office/word/2010/wordprocessingCanvas" xmlns:mc="http://schemas.openxmlformats.org/markup-compatibility/2006" xmlns:o="urn:schemas-microsoft-com:office:office" xmlns:r="http://schemas.openxmlformats.org/officeDocument/2006/relationships" xmlns:m="http://schemas.openxmlformats.org/officeDocument/2006/math" xmlns:v="urn:schemas-microsoft-com:vml" xmlns:wp14="http://schemas.microsoft.com/office/word/2010/wordprocessingDrawing" xmlns:wp="http://schemas.openxmlformats.org/drawingml/2006/wordprocessingDrawing" xmlns:w10="urn:schemas-microsoft-com:office:word" xmlns:w="http://schemas.openxmlformats.org/wordprocessingml/2006/main" xmlns:w14="http://schemas.microsoft.com/office/word/2010/wordml" xmlns:w15="http://schemas.microsoft.com/office/word/2012/wordml" xmlns:wpg="http://schemas.microsoft.com/office/word/2010/wordprocessingGroup" xmlns:wpi="http://schemas.microsoft.com/office/word/2010/wordprocessingInk" xmlns:wne="http://schemas.microsoft.com/office/word/2006/wordml" xmlns:wps="http://schemas.microsoft.com/office/word/2010/wordprocessingShape" mc:Ignorable="w14 w15 wp14">
+<w:document xmlns:wpc="http://schemas.microsoft.com/office/word/2010/wordprocessingCanvas" xmlns:cx="http://schemas.microsoft.com/office/drawing/2014/chartex" xmlns:cx1="http://schemas.microsoft.com/office/drawing/2015/9/8/chartex" xmlns:cx2="http://schemas.microsoft.com/office/drawing/2015/10/21/chartex" xmlns:cx3="http://schemas.microsoft.com/office/drawing/2016/5/9/chartex" xmlns:cx4="http://schemas.microsoft.com/office/drawing/2016/5/10/chartex" xmlns:cx5="http://schemas.microsoft.com/office/drawing/2016/5/11/chartex" xmlns:cx6="http://schemas.microsoft.com/office/drawing/2016/5/12/chartex" xmlns:cx7="http://schemas.microsoft.com/office/drawing/2016/5/13/chartex" xmlns:cx8="http://schemas.microsoft.com/office/drawing/2016/5/14/chartex" xmlns:mc="http://schemas.openxmlformats.org/markup-compatibility/2006" xmlns:aink="http://schemas.microsoft.com/office/drawing/2016/ink" xmlns:am3d="http://schemas.microsoft.com/office/drawing/2017/model3d" xmlns:o="urn:schemas-microsoft-com:office:office" xmlns:r="http://schemas.openxmlformats.org/officeDocument/2006/relationships" xmlns:m="http://schemas.openxmlformats.org/officeDocument/2006/math" xmlns:v="urn:schemas-microsoft-com:vml" xmlns:wp14="http://schemas.microsoft.com/office/word/2010/wordprocessingDrawing" xmlns:wp="http://schemas.openxmlformats.org/drawingml/2006/wordprocessingDrawing" xmlns:w10="urn:schemas-microsoft-com:office:word" xmlns:w="http://schemas.openxmlformats.org/wordprocessingml/2006/main" xmlns:w14="http://schemas.microsoft.com/office/word/2010/wordml" xmlns:w15="http://schemas.microsoft.com/office/word/2012/wordml" xmlns:w16cex="http://schemas.microsoft.com/office/word/2018/wordml/cex" xmlns:w16cid="http://schemas.microsoft.com/office/word/2016/wordml/cid" xmlns:w16="http://schemas.microsoft.com/office/word/2018/wordml" xmlns:w16se="http://schemas.microsoft.com/office/word/2015/wordml/symex" xmlns:wpg="http://schemas.microsoft.com/office/word/2010/wordprocessingGroup" xmlns:wpi="http://schemas.microsoft.com/office/word/2010/wordprocessingInk" xmlns:wne="http://schemas.microsoft.com/office/word/2006/wordml" xmlns:wps="http://schemas.microsoft.com/office/word/2010/wordprocessingShape" mc:Ignorable="w14 w15 w16se w16cid w16 w16cex wp14">
   <w:body>
     <w:p>
       <w:pPr>
@@ -30,15 +30,7 @@
           <w:sz w:val="24"/>
           <w:szCs w:val="24"/>
         </w:rPr>
-        <w:t>The National Basketball Association (NBA) is a men’s professional basketball league comprised of 30 teams.  Each of these teams have multi-million dollar budgets that they use in order to build a talented team that will hopefully win enough games to bring home the NBA title.  To do this, the teams build their rosters based on talent and budget.  While team payrolls are large, they are not unlimited and strategic decisions must be made to develop the most talented team while maintaining budget constraints.  The assumption of most teams, and players as well, is that the more money a particular player demands, the better the player.  This is not always the case, however.  There are numerous instances where players have been drastically overpaid and dramatically underperformed</w:t>
-      </w:r>
-      <w:proofErr w:type="gramStart"/>
-      <w:r>
-        <w:rPr>
-          <w:sz w:val="24"/>
-          <w:szCs w:val="24"/>
-        </w:rPr>
-        <w:t>.</w:t>
+        <w:t>The National Basketball Association (NBA) is a men’s professional basketball league comprised of 30 teams.  Each of these teams have multi-million dollar budgets that they use in order to build a talented team that will hopefully win enough games to bring home the NBA title.  To do this, the teams build their rosters based on talent and budget.  While team payrolls are large, they are not unlimited and strategic decisions must be made to develop the most talented team while maintaining budget constraints.  The assumption of most teams, and players as well, is that the more money a particular player demands, the better the player.  This is not always the case, however.  There are numerous instances where players have been drastically overpaid and dramatically underperformed.</w:t>
       </w:r>
       <w:r>
         <w:rPr>
@@ -46,16 +38,7 @@
           <w:szCs w:val="24"/>
           <w:vertAlign w:val="superscript"/>
         </w:rPr>
-        <w:t>[</w:t>
-      </w:r>
-      <w:proofErr w:type="gramEnd"/>
-      <w:r>
-        <w:rPr>
-          <w:sz w:val="24"/>
-          <w:szCs w:val="24"/>
-          <w:vertAlign w:val="superscript"/>
-        </w:rPr>
-        <w:t>1</w:t>
+        <w:t>[1</w:t>
       </w:r>
       <w:r>
         <w:rPr>
@@ -233,66 +216,30 @@
           <w:sz w:val="24"/>
           <w:szCs w:val="24"/>
         </w:rPr>
-        <w:t xml:space="preserve">For this project, we will be utilizing the NBA player statistics dataset that was obtained from </w:t>
-      </w:r>
-      <w:proofErr w:type="spellStart"/>
-      <w:proofErr w:type="gramStart"/>
-      <w:r>
-        <w:rPr>
-          <w:sz w:val="24"/>
-          <w:szCs w:val="24"/>
-        </w:rPr>
-        <w:t>Kaggle</w:t>
-      </w:r>
-      <w:proofErr w:type="spellEnd"/>
+        <w:t>For this project, we will be utilizing the NBA player statistics dataset that was obtained from Kaggle</w:t>
+      </w:r>
       <w:r>
         <w:rPr>
           <w:sz w:val="24"/>
           <w:szCs w:val="24"/>
           <w:vertAlign w:val="superscript"/>
         </w:rPr>
-        <w:t>[</w:t>
-      </w:r>
-      <w:proofErr w:type="gramEnd"/>
+        <w:t>[4]</w:t>
+      </w:r>
+      <w:r>
+        <w:rPr>
+          <w:sz w:val="24"/>
+          <w:szCs w:val="24"/>
+        </w:rPr>
+        <w:t>.  The website lists the statistics as originating from 2017-2018 team rosters, but upon further verification, the rosters are more in line with 2016-2017 data</w:t>
+      </w:r>
       <w:r>
         <w:rPr>
           <w:sz w:val="24"/>
           <w:szCs w:val="24"/>
           <w:vertAlign w:val="superscript"/>
         </w:rPr>
-        <w:t>4]</w:t>
-      </w:r>
-      <w:r>
-        <w:rPr>
-          <w:sz w:val="24"/>
-          <w:szCs w:val="24"/>
-        </w:rPr>
-        <w:t xml:space="preserve">.  The website lists the statistics as originating from 2017-2018 team rosters, but upon further verification, the rosters are more in line with 2016-2017 </w:t>
-      </w:r>
-      <w:proofErr w:type="gramStart"/>
-      <w:r>
-        <w:rPr>
-          <w:sz w:val="24"/>
-          <w:szCs w:val="24"/>
-        </w:rPr>
-        <w:t>data</w:t>
-      </w:r>
-      <w:r>
-        <w:rPr>
-          <w:sz w:val="24"/>
-          <w:szCs w:val="24"/>
-          <w:vertAlign w:val="superscript"/>
-        </w:rPr>
-        <w:t>[</w:t>
-      </w:r>
-      <w:proofErr w:type="gramEnd"/>
-      <w:r>
-        <w:rPr>
-          <w:sz w:val="24"/>
-          <w:szCs w:val="24"/>
-          <w:vertAlign w:val="superscript"/>
-        </w:rPr>
-        <w:t>5]</w:t>
+        <w:t>[5]</w:t>
       </w:r>
       <w:r>
         <w:rPr>
@@ -420,30 +367,14 @@
           <w:rFonts w:cstheme="minorHAnsi"/>
           <w:i/>
         </w:rPr>
-        <w:t>“Applied Predictive Analytics</w:t>
-      </w:r>
-      <w:proofErr w:type="gramStart"/>
-      <w:r>
-        <w:rPr>
-          <w:rFonts w:cstheme="minorHAnsi"/>
-          <w:i/>
-        </w:rPr>
-        <w:t>”</w:t>
+        <w:t>“Applied Predictive Analytics”</w:t>
       </w:r>
       <w:r>
         <w:rPr>
           <w:rFonts w:cstheme="minorHAnsi"/>
           <w:vertAlign w:val="superscript"/>
         </w:rPr>
-        <w:t>[</w:t>
-      </w:r>
-      <w:proofErr w:type="gramEnd"/>
-      <w:r>
-        <w:rPr>
-          <w:rFonts w:cstheme="minorHAnsi"/>
-          <w:vertAlign w:val="superscript"/>
-        </w:rPr>
-        <w:t>6]</w:t>
+        <w:t>[6]</w:t>
       </w:r>
       <w:r>
         <w:rPr>
@@ -481,29 +412,14 @@
         <w:rPr>
           <w:rFonts w:cstheme="minorHAnsi"/>
         </w:rPr>
-        <w:t xml:space="preserve">an </w:t>
-      </w:r>
-      <w:proofErr w:type="gramStart"/>
-      <w:r>
-        <w:rPr>
-          <w:rFonts w:cstheme="minorHAnsi"/>
-        </w:rPr>
-        <w:t>article</w:t>
+        <w:t>an article</w:t>
       </w:r>
       <w:r>
         <w:rPr>
           <w:rFonts w:cstheme="minorHAnsi"/>
           <w:vertAlign w:val="superscript"/>
         </w:rPr>
-        <w:t>[</w:t>
-      </w:r>
-      <w:proofErr w:type="gramEnd"/>
-      <w:r>
-        <w:rPr>
-          <w:rFonts w:cstheme="minorHAnsi"/>
-          <w:vertAlign w:val="superscript"/>
-        </w:rPr>
-        <w:t>7]</w:t>
+        <w:t>[7]</w:t>
       </w:r>
       <w:r>
         <w:rPr>
@@ -527,21 +443,7 @@
         <w:rPr>
           <w:rFonts w:cstheme="minorHAnsi"/>
         </w:rPr>
-        <w:t xml:space="preserve"> selection that is based on various methods, such as a random forest classifier, a recursive feature elimination, an extra trees classifier, a chi squared analysis, and a Lasso regression.  These methods generated </w:t>
-      </w:r>
-      <w:proofErr w:type="spellStart"/>
-      <w:r>
-        <w:rPr>
-          <w:rFonts w:cstheme="minorHAnsi"/>
-        </w:rPr>
-        <w:t>DataFrames</w:t>
-      </w:r>
-      <w:proofErr w:type="spellEnd"/>
-      <w:r>
-        <w:rPr>
-          <w:rFonts w:cstheme="minorHAnsi"/>
-        </w:rPr>
-        <w:t xml:space="preserve"> of the top features and a scoring system was added that would keep track of the highest ranking features for each method.  The overall feature score was then determined that provided the final feature rankings.</w:t>
+        <w:t xml:space="preserve"> selection that is based on various methods, such as a random forest classifier, a recursive feature elimination, an extra trees classifier, a chi squared analysis, and a Lasso regression.  These methods generated DataFrames of the top features and a scoring system was added that would keep track of the highest ranking features for each method.  The overall feature score was then determined that provided the final feature rankings.</w:t>
       </w:r>
     </w:p>
     <w:p>
@@ -729,7 +631,7 @@
         </w:rPr>
         <w:lastRenderedPageBreak/>
         <w:drawing>
-          <wp:inline distT="0" distB="0" distL="0" distR="0" wp14:anchorId="177D7E9D" wp14:editId="446F1B1C">
+          <wp:inline distT="0" distB="0" distL="0" distR="0" wp14:anchorId="44593392" wp14:editId="2D1C4F11">
             <wp:extent cx="5891917" cy="1538014"/>
             <wp:effectExtent l="19050" t="19050" r="13970" b="24130"/>
             <wp:docPr id="1" name="Picture 1"/>
@@ -882,7 +784,7 @@
           <w:noProof/>
         </w:rPr>
         <w:drawing>
-          <wp:inline distT="0" distB="0" distL="0" distR="0" wp14:anchorId="756FE559" wp14:editId="60BE81EA">
+          <wp:inline distT="0" distB="0" distL="0" distR="0" wp14:anchorId="32120FA6" wp14:editId="79EF304A">
             <wp:extent cx="4420925" cy="4284893"/>
             <wp:effectExtent l="19050" t="19050" r="17780" b="20955"/>
             <wp:docPr id="4" name="Picture 4"/>
@@ -1009,14 +911,12 @@
         </w:rPr>
         <w:t xml:space="preserve">The histogram plots do indeed indicate those variables with normal distributions, such as </w:t>
       </w:r>
-      <w:proofErr w:type="spellStart"/>
       <w:r>
         <w:rPr>
           <w:rFonts w:cstheme="minorHAnsi"/>
         </w:rPr>
         <w:t>Player_Efficiency_Rating</w:t>
       </w:r>
-      <w:proofErr w:type="spellEnd"/>
       <w:r>
         <w:rPr>
           <w:rFonts w:cstheme="minorHAnsi"/>
@@ -1114,34 +1014,13 @@
         <w:rPr>
           <w:rFonts w:cstheme="minorHAnsi"/>
         </w:rPr>
-        <w:t xml:space="preserve">his method utilized the </w:t>
-      </w:r>
-      <w:proofErr w:type="spellStart"/>
-      <w:r>
-        <w:rPr>
-          <w:rFonts w:cstheme="minorHAnsi"/>
-        </w:rPr>
-        <w:t>RandomForestClassifier</w:t>
-      </w:r>
-      <w:proofErr w:type="spellEnd"/>
-      <w:r>
-        <w:rPr>
-          <w:rFonts w:cstheme="minorHAnsi"/>
-        </w:rPr>
-        <w:t xml:space="preserve"> from</w:t>
-      </w:r>
-      <w:r>
-        <w:rPr>
-          <w:rFonts w:cstheme="minorHAnsi"/>
-        </w:rPr>
-        <w:t xml:space="preserve"> the </w:t>
-      </w:r>
-      <w:proofErr w:type="spellStart"/>
-      <w:r>
-        <w:rPr>
-          <w:rFonts w:cstheme="minorHAnsi"/>
-        </w:rPr>
-        <w:t>sklea</w:t>
+        <w:t>his method utilized the RandomForestClassifier from</w:t>
+      </w:r>
+      <w:r>
+        <w:rPr>
+          <w:rFonts w:cstheme="minorHAnsi"/>
+        </w:rPr>
+        <w:t xml:space="preserve"> the sklea</w:t>
       </w:r>
       <w:r>
         <w:rPr>
@@ -1153,56 +1032,20 @@
         <w:rPr>
           <w:rFonts w:cstheme="minorHAnsi"/>
         </w:rPr>
-        <w:t>n</w:t>
-      </w:r>
-      <w:proofErr w:type="spellEnd"/>
-      <w:r>
-        <w:rPr>
-          <w:rFonts w:cstheme="minorHAnsi"/>
-        </w:rPr>
-        <w:t xml:space="preserve"> library.  Random forests are one the most popular machine learning algorithms. They are so successful because they provide in general a good predictive performance, low overfitting, and easy interpretability. This interpretability is given by the fact that it is straightforward to derive the importance of each variable on the tree decision. In other words, it is easy to compute how much each variable is contributing to the decision</w:t>
-      </w:r>
-      <w:proofErr w:type="gramStart"/>
-      <w:r>
-        <w:rPr>
-          <w:rFonts w:cstheme="minorHAnsi"/>
-        </w:rPr>
-        <w:t>.</w:t>
+        <w:t>n library.  Random forests are one the most popular machine learning algorithms. They are so successful because they provide in general a good predictive performance, low overfitting, and easy interpretability. This interpretability is given by the fact that it is straightforward to derive the importance of each variable on the tree decision. In other words, it is easy to compute how much each variable is contributing to the decision.</w:t>
       </w:r>
       <w:r>
         <w:rPr>
           <w:rFonts w:cstheme="minorHAnsi"/>
           <w:vertAlign w:val="superscript"/>
         </w:rPr>
-        <w:t>[</w:t>
-      </w:r>
-      <w:proofErr w:type="gramEnd"/>
-      <w:r>
-        <w:rPr>
-          <w:rFonts w:cstheme="minorHAnsi"/>
-          <w:vertAlign w:val="superscript"/>
-        </w:rPr>
-        <w:t>8]</w:t>
-      </w:r>
-      <w:r>
-        <w:rPr>
-          <w:rFonts w:cstheme="minorHAnsi"/>
-        </w:rPr>
-        <w:t xml:space="preserve">  Each of our variables were subjected to this algorithm and then ranked on importance to the model.  The output of this process is shown in Figure 3.  The first column is the </w:t>
-      </w:r>
-      <w:proofErr w:type="spellStart"/>
-      <w:r>
-        <w:rPr>
-          <w:rFonts w:cstheme="minorHAnsi"/>
-        </w:rPr>
-        <w:t>DataFrame</w:t>
-      </w:r>
-      <w:proofErr w:type="spellEnd"/>
-      <w:r>
-        <w:rPr>
-          <w:rFonts w:cstheme="minorHAnsi"/>
-        </w:rPr>
-        <w:t xml:space="preserve"> column number, the </w:t>
+        <w:t>[8]</w:t>
+      </w:r>
+      <w:r>
+        <w:rPr>
+          <w:rFonts w:cstheme="minorHAnsi"/>
+        </w:rPr>
+        <w:t xml:space="preserve">  Each of our variables were subjected to this algorithm and then ranked on importance to the model.  The output of this process is shown in Figure 3.  The first column is the DataFrame column number, the </w:t>
       </w:r>
       <w:r>
         <w:rPr>
@@ -1255,7 +1098,7 @@
           <w:noProof/>
         </w:rPr>
         <w:drawing>
-          <wp:inline distT="0" distB="0" distL="0" distR="0" wp14:anchorId="078ACE25" wp14:editId="731316A3">
+          <wp:inline distT="0" distB="0" distL="0" distR="0" wp14:anchorId="681C70AE" wp14:editId="261BAF56">
             <wp:extent cx="1884183" cy="1796254"/>
             <wp:effectExtent l="19050" t="19050" r="20955" b="13970"/>
             <wp:docPr id="5" name="Picture 5"/>
@@ -1403,63 +1246,20 @@
         <w:rPr>
           <w:rFonts w:cstheme="minorHAnsi"/>
         </w:rPr>
-        <w:t xml:space="preserve">is also from the </w:t>
-      </w:r>
-      <w:proofErr w:type="spellStart"/>
-      <w:r>
-        <w:rPr>
-          <w:rFonts w:cstheme="minorHAnsi"/>
-        </w:rPr>
-        <w:t>sklearn</w:t>
-      </w:r>
-      <w:proofErr w:type="spellEnd"/>
-      <w:r>
-        <w:rPr>
-          <w:rFonts w:cstheme="minorHAnsi"/>
-        </w:rPr>
-        <w:t xml:space="preserve"> library.  RFE is basically a backward selection of the predictors. This technique begins by building a model on the entire set of predictors and computing an importance score for each predictor. The least important predictor(s) are then removed, the model is re-built, and importance scores are computed again, hence the recursive nature of the process</w:t>
-      </w:r>
-      <w:proofErr w:type="gramStart"/>
-      <w:r>
-        <w:rPr>
-          <w:rFonts w:cstheme="minorHAnsi"/>
-        </w:rPr>
-        <w:t>.</w:t>
+        <w:t>is also from the sklearn library.  RFE is basically a backward selection of the predictors. This technique begins by building a model on the entire set of predictors and computing an importance score for each predictor. The least important predictor(s) are then removed, the model is re-built, and importance scores are computed again, hence the recursive nature of the process.</w:t>
       </w:r>
       <w:r>
         <w:rPr>
           <w:rFonts w:cstheme="minorHAnsi"/>
           <w:vertAlign w:val="superscript"/>
         </w:rPr>
-        <w:t>[</w:t>
-      </w:r>
-      <w:proofErr w:type="gramEnd"/>
-      <w:r>
-        <w:rPr>
-          <w:rFonts w:cstheme="minorHAnsi"/>
-          <w:vertAlign w:val="superscript"/>
-        </w:rPr>
-        <w:t>9]</w:t>
-      </w:r>
-      <w:r>
-        <w:rPr>
-          <w:rFonts w:cstheme="minorHAnsi"/>
-        </w:rPr>
-        <w:t xml:space="preserve">  The output from this process is shown in Figure 4.  Like before, the first column is the </w:t>
-      </w:r>
-      <w:proofErr w:type="spellStart"/>
-      <w:r>
-        <w:rPr>
-          <w:rFonts w:cstheme="minorHAnsi"/>
-        </w:rPr>
-        <w:t>DataFrame</w:t>
-      </w:r>
-      <w:proofErr w:type="spellEnd"/>
-      <w:r>
-        <w:rPr>
-          <w:rFonts w:cstheme="minorHAnsi"/>
-        </w:rPr>
-        <w:t xml:space="preserve"> column number, the </w:t>
+        <w:t>[9]</w:t>
+      </w:r>
+      <w:r>
+        <w:rPr>
+          <w:rFonts w:cstheme="minorHAnsi"/>
+        </w:rPr>
+        <w:t xml:space="preserve">  The output from this process is shown in Figure 4.  Like before, the first column is the DataFrame column number, the </w:t>
       </w:r>
       <w:r>
         <w:rPr>
@@ -1485,21 +1285,7 @@
         <w:rPr>
           <w:rFonts w:cstheme="minorHAnsi"/>
         </w:rPr>
-        <w:t xml:space="preserve"> column is the Recursive Feature Elimination result.  The values of the RFE column are shown as </w:t>
-      </w:r>
-      <w:proofErr w:type="gramStart"/>
-      <w:r>
-        <w:rPr>
-          <w:rFonts w:cstheme="minorHAnsi"/>
-        </w:rPr>
-        <w:t>True</w:t>
-      </w:r>
-      <w:proofErr w:type="gramEnd"/>
-      <w:r>
-        <w:rPr>
-          <w:rFonts w:cstheme="minorHAnsi"/>
-        </w:rPr>
-        <w:t xml:space="preserve"> because they have not been eliminated in the RFE selection process.  In other words, these remaining variables are considered important to the overall predictive model.  The output below</w:t>
+        <w:t xml:space="preserve"> column is the Recursive Feature Elimination result.  The values of the RFE column are shown as True because they have not been eliminated in the RFE selection process.  In other words, these remaining variables are considered important to the overall predictive model.  The output below</w:t>
       </w:r>
       <w:r>
         <w:rPr>
@@ -1531,7 +1317,7 @@
         </w:rPr>
         <w:lastRenderedPageBreak/>
         <w:drawing>
-          <wp:inline distT="0" distB="0" distL="0" distR="0" wp14:anchorId="3E586A12" wp14:editId="60E9FBF2">
+          <wp:inline distT="0" distB="0" distL="0" distR="0" wp14:anchorId="0F222DD8" wp14:editId="2D456267">
             <wp:extent cx="1478695" cy="3482021"/>
             <wp:effectExtent l="19050" t="19050" r="26670" b="23495"/>
             <wp:docPr id="6" name="Picture 6"/>
@@ -1666,77 +1452,20 @@
         <w:rPr>
           <w:rFonts w:cstheme="minorHAnsi"/>
         </w:rPr>
-        <w:t xml:space="preserve">—this technique uses the </w:t>
-      </w:r>
-      <w:proofErr w:type="spellStart"/>
-      <w:r>
-        <w:rPr>
-          <w:rFonts w:cstheme="minorHAnsi"/>
-        </w:rPr>
-        <w:t>ExtraTreesClassifier</w:t>
-      </w:r>
-      <w:proofErr w:type="spellEnd"/>
-      <w:r>
-        <w:rPr>
-          <w:rFonts w:cstheme="minorHAnsi"/>
-        </w:rPr>
-        <w:t xml:space="preserve"> module from the </w:t>
-      </w:r>
-      <w:proofErr w:type="spellStart"/>
-      <w:r>
-        <w:rPr>
-          <w:rFonts w:cstheme="minorHAnsi"/>
-        </w:rPr>
-        <w:t>sklearn</w:t>
-      </w:r>
-      <w:proofErr w:type="spellEnd"/>
-      <w:r>
-        <w:rPr>
-          <w:rFonts w:cstheme="minorHAnsi"/>
-        </w:rPr>
-        <w:t xml:space="preserve"> library.  In concept, the Extra Trees Classifier is very similar to a Random Forest Classifier and only differs from it in the manner of construction of the decision trees in the forest.  Each Decision Tree in the Extra Trees Forest is constructed from the original training sample. Then, at each test node, each tree is provided with a random sample of k features from the feature-set.  From this, each decision tree must select the best feature to split the data.  This random sample of features leads to the creation of multiple de-correlated decision trees</w:t>
-      </w:r>
-      <w:proofErr w:type="gramStart"/>
-      <w:r>
-        <w:rPr>
-          <w:rFonts w:cstheme="minorHAnsi"/>
-        </w:rPr>
-        <w:t>.</w:t>
+        <w:t>—this technique uses the ExtraTreesClassifier module from the sklearn library.  In concept, the Extra Trees Classifier is very similar to a Random Forest Classifier and only differs from it in the manner of construction of the decision trees in the forest.  Each Decision Tree in the Extra Trees Forest is constructed from the original training sample. Then, at each test node, each tree is provided with a random sample of k features from the feature-set.  From this, each decision tree must select the best feature to split the data.  This random sample of features leads to the creation of multiple de-correlated decision trees.</w:t>
       </w:r>
       <w:r>
         <w:rPr>
           <w:rFonts w:cstheme="minorHAnsi"/>
           <w:vertAlign w:val="superscript"/>
         </w:rPr>
-        <w:t>[</w:t>
-      </w:r>
-      <w:proofErr w:type="gramEnd"/>
-      <w:r>
-        <w:rPr>
-          <w:rFonts w:cstheme="minorHAnsi"/>
-          <w:vertAlign w:val="superscript"/>
-        </w:rPr>
-        <w:t>10]</w:t>
-      </w:r>
-      <w:r>
-        <w:rPr>
-          <w:rFonts w:cstheme="minorHAnsi"/>
-        </w:rPr>
-        <w:t xml:space="preserve">  The output from this process is shown in Figure 5.  The first column is the </w:t>
-      </w:r>
-      <w:proofErr w:type="spellStart"/>
-      <w:r>
-        <w:rPr>
-          <w:rFonts w:cstheme="minorHAnsi"/>
-        </w:rPr>
-        <w:t>DataFrame</w:t>
-      </w:r>
-      <w:proofErr w:type="spellEnd"/>
-      <w:r>
-        <w:rPr>
-          <w:rFonts w:cstheme="minorHAnsi"/>
-        </w:rPr>
-        <w:t xml:space="preserve"> column number, the </w:t>
+        <w:t>[10]</w:t>
+      </w:r>
+      <w:r>
+        <w:rPr>
+          <w:rFonts w:cstheme="minorHAnsi"/>
+        </w:rPr>
+        <w:t xml:space="preserve">  The output from this process is shown in Figure 5.  The first column is the DataFrame column number, the </w:t>
       </w:r>
       <w:r>
         <w:rPr>
@@ -1751,7 +1480,6 @@
         </w:rPr>
         <w:t xml:space="preserve"> column is the name of the dataset variable, and the </w:t>
       </w:r>
-      <w:proofErr w:type="spellStart"/>
       <w:r>
         <w:rPr>
           <w:rFonts w:cstheme="minorHAnsi"/>
@@ -1759,7 +1487,6 @@
         </w:rPr>
         <w:t>Extratrees</w:t>
       </w:r>
-      <w:proofErr w:type="spellEnd"/>
       <w:r>
         <w:rPr>
           <w:rFonts w:cstheme="minorHAnsi"/>
@@ -1783,7 +1510,7 @@
           <w:noProof/>
         </w:rPr>
         <w:drawing>
-          <wp:inline distT="0" distB="0" distL="0" distR="0" wp14:anchorId="0B7350BA" wp14:editId="61ECB2EE">
+          <wp:inline distT="0" distB="0" distL="0" distR="0" wp14:anchorId="59DCE654" wp14:editId="0A7D075A">
             <wp:extent cx="1908286" cy="1796399"/>
             <wp:effectExtent l="19050" t="19050" r="15875" b="13970"/>
             <wp:docPr id="7" name="Picture 7"/>
@@ -1919,21 +1646,7 @@
         <w:rPr>
           <w:rFonts w:cstheme="minorHAnsi"/>
         </w:rPr>
-        <w:t xml:space="preserve">—this method is also from the </w:t>
-      </w:r>
-      <w:proofErr w:type="spellStart"/>
-      <w:r>
-        <w:rPr>
-          <w:rFonts w:cstheme="minorHAnsi"/>
-        </w:rPr>
-        <w:t>sklearn</w:t>
-      </w:r>
-      <w:proofErr w:type="spellEnd"/>
-      <w:r>
-        <w:rPr>
-          <w:rFonts w:cstheme="minorHAnsi"/>
-        </w:rPr>
-        <w:t xml:space="preserve"> library.  The Chi Square Test is used in statistics to test the independence of two events.  In feature selection, the two events are occurrence of the feature and occurrence of the class.  In other words, we want to test whether the occurrence of a specific feature and the occurrence of a specific class are independent.  When the two events are independent, the observed count is close to the expected count, thus a small chi square score. So a high chi square value indicates that the hypothesis of independence is incorrect. In other words, the higher value of the chi square score, the more likelihood the feature is correlated with the class, thus it should be selected for </w:t>
+        <w:t xml:space="preserve">—this method is also from the sklearn library.  The Chi Square Test is used in statistics to test the independence of two events.  In feature selection, the two events are occurrence of the feature and occurrence of the class.  In other words, we want to test whether the occurrence of a specific feature and the occurrence of a specific class are independent.  When the two events are independent, the observed count is close to the expected count, thus a small chi square score. So a high chi square value indicates that the hypothesis of independence is incorrect. In other words, the higher value of the chi square score, the more likelihood the feature is correlated with the class, thus it should be selected for </w:t>
       </w:r>
       <w:r>
         <w:rPr>
@@ -1941,7 +1654,6 @@
         </w:rPr>
         <w:t>the model</w:t>
       </w:r>
-      <w:proofErr w:type="gramStart"/>
       <w:r>
         <w:rPr>
           <w:rFonts w:cstheme="minorHAnsi"/>
@@ -1953,15 +1665,7 @@
           <w:rFonts w:cstheme="minorHAnsi"/>
           <w:vertAlign w:val="superscript"/>
         </w:rPr>
-        <w:t>[</w:t>
-      </w:r>
-      <w:proofErr w:type="gramEnd"/>
-      <w:r>
-        <w:rPr>
-          <w:rFonts w:cstheme="minorHAnsi"/>
-          <w:vertAlign w:val="superscript"/>
-        </w:rPr>
-        <w:t>11]</w:t>
+        <w:t>[11]</w:t>
       </w:r>
       <w:r>
         <w:rPr>
@@ -1973,21 +1677,7 @@
         <w:rPr>
           <w:rFonts w:cstheme="minorHAnsi"/>
         </w:rPr>
-        <w:t xml:space="preserve">The first column is the </w:t>
-      </w:r>
-      <w:proofErr w:type="spellStart"/>
-      <w:r>
-        <w:rPr>
-          <w:rFonts w:cstheme="minorHAnsi"/>
-        </w:rPr>
-        <w:t>DataFrame</w:t>
-      </w:r>
-      <w:proofErr w:type="spellEnd"/>
-      <w:r>
-        <w:rPr>
-          <w:rFonts w:cstheme="minorHAnsi"/>
-        </w:rPr>
-        <w:t xml:space="preserve"> column number, the </w:t>
+        <w:t xml:space="preserve">The first column is the DataFrame column number, the </w:t>
       </w:r>
       <w:r>
         <w:rPr>
@@ -2010,7 +1700,6 @@
         </w:rPr>
         <w:t xml:space="preserve">column is the name of the dataset variable, and the </w:t>
       </w:r>
-      <w:proofErr w:type="spellStart"/>
       <w:r>
         <w:rPr>
           <w:rFonts w:cstheme="minorHAnsi"/>
@@ -2018,7 +1707,6 @@
         </w:rPr>
         <w:t>Chi_Square</w:t>
       </w:r>
-      <w:proofErr w:type="spellEnd"/>
       <w:r>
         <w:rPr>
           <w:rFonts w:cstheme="minorHAnsi"/>
@@ -2054,7 +1742,7 @@
           <w:noProof/>
         </w:rPr>
         <w:drawing>
-          <wp:inline distT="0" distB="0" distL="0" distR="0" wp14:anchorId="5099399D" wp14:editId="21441E1E">
+          <wp:inline distT="0" distB="0" distL="0" distR="0" wp14:anchorId="798FAB35" wp14:editId="17A81435">
             <wp:extent cx="1923830" cy="1788576"/>
             <wp:effectExtent l="19050" t="19050" r="19685" b="21590"/>
             <wp:docPr id="12" name="Picture 12"/>
@@ -2189,85 +1877,14 @@
         <w:rPr>
           <w:rFonts w:cstheme="minorHAnsi"/>
         </w:rPr>
-        <w:t xml:space="preserve">—this method was also used from the </w:t>
-      </w:r>
-      <w:proofErr w:type="spellStart"/>
-      <w:r>
-        <w:rPr>
-          <w:rFonts w:cstheme="minorHAnsi"/>
-        </w:rPr>
-        <w:t>sklearn</w:t>
-      </w:r>
-      <w:proofErr w:type="spellEnd"/>
-      <w:r>
-        <w:rPr>
-          <w:rFonts w:cstheme="minorHAnsi"/>
-        </w:rPr>
-        <w:t xml:space="preserve"> library.  </w:t>
-      </w:r>
-      <w:proofErr w:type="spellStart"/>
-      <w:r>
-        <w:rPr>
-          <w:rFonts w:cstheme="minorHAnsi"/>
-        </w:rPr>
-        <w:t>Regularisation</w:t>
-      </w:r>
-      <w:proofErr w:type="spellEnd"/>
-      <w:r>
-        <w:rPr>
-          <w:rFonts w:cstheme="minorHAnsi"/>
-        </w:rPr>
-        <w:t xml:space="preserve"> consists in adding a penalty to the different parameters of the machine learning model to reduce the freedom of the model and in other words to avoid overfitting. In linear model </w:t>
-      </w:r>
-      <w:proofErr w:type="spellStart"/>
-      <w:r>
-        <w:rPr>
-          <w:rFonts w:cstheme="minorHAnsi"/>
-        </w:rPr>
-        <w:t>regularisation</w:t>
-      </w:r>
-      <w:proofErr w:type="spellEnd"/>
-      <w:r>
-        <w:rPr>
-          <w:rFonts w:cstheme="minorHAnsi"/>
-        </w:rPr>
-        <w:t xml:space="preserve">, the penalty is applied over the coefficients that multiply each of the predictors. From the different types of </w:t>
-      </w:r>
-      <w:proofErr w:type="spellStart"/>
-      <w:r>
-        <w:rPr>
-          <w:rFonts w:cstheme="minorHAnsi"/>
-        </w:rPr>
-        <w:t>regularisation</w:t>
-      </w:r>
-      <w:proofErr w:type="spellEnd"/>
-      <w:r>
-        <w:rPr>
-          <w:rFonts w:cstheme="minorHAnsi"/>
-        </w:rPr>
-        <w:t>, Lasso or L1 has the property that is able to shrink some of the coefficients to zero. Therefore, that feature can be removed from the model</w:t>
-      </w:r>
-      <w:proofErr w:type="gramStart"/>
-      <w:r>
-        <w:rPr>
-          <w:rFonts w:cstheme="minorHAnsi"/>
-        </w:rPr>
-        <w:t>.</w:t>
+        <w:t>—this method was also used from the sklearn library.  Regularisation consists in adding a penalty to the different parameters of the machine learning model to reduce the freedom of the model and in other words to avoid overfitting. In linear model regularisation, the penalty is applied over the coefficients that multiply each of the predictors. From the different types of regularisation, Lasso or L1 has the property that is able to shrink some of the coefficients to zero. Therefore, that feature can be removed from the model.</w:t>
       </w:r>
       <w:r>
         <w:rPr>
           <w:rFonts w:cstheme="minorHAnsi"/>
           <w:vertAlign w:val="superscript"/>
         </w:rPr>
-        <w:t>[</w:t>
-      </w:r>
-      <w:proofErr w:type="gramEnd"/>
-      <w:r>
-        <w:rPr>
-          <w:rFonts w:cstheme="minorHAnsi"/>
-          <w:vertAlign w:val="superscript"/>
-        </w:rPr>
-        <w:t>12]</w:t>
+        <w:t>[12]</w:t>
       </w:r>
       <w:r>
         <w:rPr>
@@ -2285,21 +1902,7 @@
         <w:rPr>
           <w:rFonts w:cstheme="minorHAnsi"/>
         </w:rPr>
-        <w:t xml:space="preserve">he first column is the </w:t>
-      </w:r>
-      <w:proofErr w:type="spellStart"/>
-      <w:r>
-        <w:rPr>
-          <w:rFonts w:cstheme="minorHAnsi"/>
-        </w:rPr>
-        <w:t>DataFrame</w:t>
-      </w:r>
-      <w:proofErr w:type="spellEnd"/>
-      <w:r>
-        <w:rPr>
-          <w:rFonts w:cstheme="minorHAnsi"/>
-        </w:rPr>
-        <w:t xml:space="preserve"> column number, the </w:t>
+        <w:t xml:space="preserve">he first column is the DataFrame column number, the </w:t>
       </w:r>
       <w:r>
         <w:rPr>
@@ -2361,21 +1964,7 @@
         <w:rPr>
           <w:rFonts w:cstheme="minorHAnsi"/>
         </w:rPr>
-        <w:t xml:space="preserve"> column are shown as </w:t>
-      </w:r>
-      <w:proofErr w:type="gramStart"/>
-      <w:r>
-        <w:rPr>
-          <w:rFonts w:cstheme="minorHAnsi"/>
-        </w:rPr>
-        <w:t>True</w:t>
-      </w:r>
-      <w:proofErr w:type="gramEnd"/>
-      <w:r>
-        <w:rPr>
-          <w:rFonts w:cstheme="minorHAnsi"/>
-        </w:rPr>
-        <w:t xml:space="preserve"> because they have not been eliminated in the </w:t>
+        <w:t xml:space="preserve"> column are shown as True because they have not been eliminated in the </w:t>
       </w:r>
       <w:r>
         <w:rPr>
@@ -2425,7 +2014,7 @@
         </w:rPr>
         <w:lastRenderedPageBreak/>
         <w:drawing>
-          <wp:inline distT="0" distB="0" distL="0" distR="0" wp14:anchorId="4D4435D2" wp14:editId="4CD199B9">
+          <wp:inline distT="0" distB="0" distL="0" distR="0" wp14:anchorId="261BE3C9" wp14:editId="16FE6825">
             <wp:extent cx="1606163" cy="5301505"/>
             <wp:effectExtent l="19050" t="19050" r="13335" b="13970"/>
             <wp:docPr id="15" name="Picture 15"/>
@@ -2584,21 +2173,7 @@
         <w:rPr>
           <w:rFonts w:cstheme="minorHAnsi"/>
         </w:rPr>
-        <w:t xml:space="preserve">with a </w:t>
-      </w:r>
-      <w:proofErr w:type="spellStart"/>
-      <w:r>
-        <w:rPr>
-          <w:rFonts w:cstheme="minorHAnsi"/>
-        </w:rPr>
-        <w:t>final_score</w:t>
-      </w:r>
-      <w:proofErr w:type="spellEnd"/>
-      <w:r>
-        <w:rPr>
-          <w:rFonts w:cstheme="minorHAnsi"/>
-        </w:rPr>
-        <w:t xml:space="preserve"> </w:t>
+        <w:t xml:space="preserve">with a final_score </w:t>
       </w:r>
       <w:r>
         <w:rPr>
@@ -2642,7 +2217,7 @@
         </w:rPr>
         <w:lastRenderedPageBreak/>
         <w:drawing>
-          <wp:inline distT="0" distB="0" distL="0" distR="0" wp14:anchorId="20031F48" wp14:editId="32D3D52A">
+          <wp:inline distT="0" distB="0" distL="0" distR="0" wp14:anchorId="38EE09EA" wp14:editId="1EFF31DF">
             <wp:extent cx="3355120" cy="3664955"/>
             <wp:effectExtent l="19050" t="19050" r="17145" b="12065"/>
             <wp:docPr id="14" name="Picture 14"/>
@@ -2785,16 +2360,8 @@
         <w:rPr>
           <w:rFonts w:cstheme="minorHAnsi"/>
         </w:rPr>
-        <w:t xml:space="preserve"> </w:t>
-      </w:r>
-      <w:proofErr w:type="spellStart"/>
-      <w:r>
-        <w:rPr>
-          <w:rFonts w:cstheme="minorHAnsi"/>
-        </w:rPr>
-        <w:t>Player_Efficiency_Rating</w:t>
-      </w:r>
-      <w:proofErr w:type="spellEnd"/>
+        <w:t xml:space="preserve"> Player_Efficiency_Rating</w:t>
+      </w:r>
       <w:r>
         <w:rPr>
           <w:rFonts w:cstheme="minorHAnsi"/>
@@ -2845,21 +2412,7 @@
         <w:rPr>
           <w:rFonts w:cstheme="minorHAnsi"/>
         </w:rPr>
-        <w:t xml:space="preserve"> once the features were scored a correlation matrix was used to test the features correlation. The table in Figure 9 is a </w:t>
-      </w:r>
-      <w:proofErr w:type="spellStart"/>
-      <w:r>
-        <w:rPr>
-          <w:rFonts w:cstheme="minorHAnsi"/>
-        </w:rPr>
-        <w:t>heatmap</w:t>
-      </w:r>
-      <w:proofErr w:type="spellEnd"/>
-      <w:r>
-        <w:rPr>
-          <w:rFonts w:cstheme="minorHAnsi"/>
-        </w:rPr>
-        <w:t xml:space="preserve"> showing the correlation of the features scoring at least a 2.</w:t>
+        <w:t xml:space="preserve"> once the features were scored a correlation matrix was used to test the features correlation. The table in Figure 9 is a heatmap showing the correlation of the features scoring at least a 2.</w:t>
       </w:r>
     </w:p>
     <w:p>
@@ -2885,7 +2438,7 @@
         </w:rPr>
         <w:lastRenderedPageBreak/>
         <w:drawing>
-          <wp:inline distT="0" distB="0" distL="0" distR="0" wp14:anchorId="03A57518" wp14:editId="7D89BC1B">
+          <wp:inline distT="0" distB="0" distL="0" distR="0" wp14:anchorId="3F290603" wp14:editId="23D87E4D">
             <wp:extent cx="4610100" cy="4185539"/>
             <wp:effectExtent l="0" t="0" r="0" b="5715"/>
             <wp:docPr id="2" name="Picture 2"/>
@@ -2971,16 +2524,8 @@
         <w:rPr>
           <w:sz w:val="22"/>
         </w:rPr>
-        <w:t xml:space="preserve">. Output from initial Correlation </w:t>
-      </w:r>
-      <w:proofErr w:type="spellStart"/>
-      <w:r>
-        <w:rPr>
-          <w:sz w:val="22"/>
-        </w:rPr>
-        <w:t>Heatmap</w:t>
-      </w:r>
-      <w:proofErr w:type="spellEnd"/>
+        <w:t>. Output from initial Correlation Heatmap</w:t>
+      </w:r>
     </w:p>
     <w:p>
       <w:pPr>
@@ -2993,21 +2538,7 @@
         <w:rPr>
           <w:rFonts w:cstheme="minorHAnsi"/>
         </w:rPr>
-        <w:t xml:space="preserve">It is clear in this </w:t>
-      </w:r>
-      <w:proofErr w:type="spellStart"/>
-      <w:r>
-        <w:rPr>
-          <w:rFonts w:cstheme="minorHAnsi"/>
-        </w:rPr>
-        <w:t>heatmap</w:t>
-      </w:r>
-      <w:proofErr w:type="spellEnd"/>
-      <w:r>
-        <w:rPr>
-          <w:rFonts w:cstheme="minorHAnsi"/>
-        </w:rPr>
-        <w:t xml:space="preserve"> that there is quite a bit of correlation between features. This isn’t surprising because a good basketball player is good at everything and a bad one is bad at everything. These are all important parts of the game so if someone it great at assists they are also likely great at field goals. That being said, we still want to remove as much unnecessary correlation as we can. We first removed all features marking “attempts”. They were too highly correlated with successes, so they didn’t add much value. The other feature we removed was Minutes Played. This scored highly in our L1 test but it is very highly correlated with most features. That makes sense because the more time you play means the more chances you have at blocking, rebounding, taking shots, </w:t>
+        <w:t xml:space="preserve">It is clear in this heatmap that there is quite a bit of correlation between features. This isn’t surprising because a good basketball player is good at everything and a bad one is bad at everything. These are all important parts of the game so if someone it great at assists they are also likely great at field goals. That being said, we still want to remove as much unnecessary correlation as we can. We first removed all features marking “attempts”. They were too highly correlated with successes, so they didn’t add much value. The other feature we removed was Minutes Played. This scored highly in our L1 test but it is very highly correlated with most features. That makes sense because the more time you play means the more chances you have at blocking, rebounding, taking shots, </w:t>
       </w:r>
       <w:r>
         <w:rPr>
@@ -3019,21 +2550,7 @@
         <w:rPr>
           <w:rFonts w:cstheme="minorHAnsi"/>
         </w:rPr>
-        <w:t xml:space="preserve"> Removing these features gave us a </w:t>
-      </w:r>
-      <w:proofErr w:type="spellStart"/>
-      <w:r>
-        <w:rPr>
-          <w:rFonts w:cstheme="minorHAnsi"/>
-        </w:rPr>
-        <w:t>heatmap</w:t>
-      </w:r>
-      <w:proofErr w:type="spellEnd"/>
-      <w:r>
-        <w:rPr>
-          <w:rFonts w:cstheme="minorHAnsi"/>
-        </w:rPr>
-        <w:t xml:space="preserve"> with the 14 features in Figure 10.</w:t>
+        <w:t xml:space="preserve"> Removing these features gave us a heatmap with the 14 features in Figure 10.</w:t>
       </w:r>
     </w:p>
     <w:p>
@@ -3047,7 +2564,7 @@
         </w:rPr>
         <w:lastRenderedPageBreak/>
         <w:drawing>
-          <wp:inline distT="0" distB="0" distL="0" distR="0" wp14:anchorId="28026653" wp14:editId="7F1C4435">
+          <wp:inline distT="0" distB="0" distL="0" distR="0" wp14:anchorId="43722850" wp14:editId="0D8164D3">
             <wp:extent cx="4625647" cy="4127500"/>
             <wp:effectExtent l="0" t="0" r="3810" b="6350"/>
             <wp:docPr id="3" name="Picture 3"/>
@@ -3133,16 +2650,8 @@
         <w:rPr>
           <w:sz w:val="22"/>
         </w:rPr>
-        <w:t xml:space="preserve">. Output from final Correlation </w:t>
-      </w:r>
-      <w:proofErr w:type="spellStart"/>
-      <w:r>
-        <w:rPr>
-          <w:sz w:val="22"/>
-        </w:rPr>
-        <w:t>Heatmap</w:t>
-      </w:r>
-      <w:proofErr w:type="spellEnd"/>
+        <w:t>. Output from final Correlation Heatmap</w:t>
+      </w:r>
     </w:p>
     <w:p>
       <w:pPr>
@@ -4106,7 +3615,6 @@
                 <w:sz w:val="18"/>
               </w:rPr>
             </w:pPr>
-            <w:proofErr w:type="spellStart"/>
             <w:r>
               <w:rPr>
                 <w:rFonts w:ascii="Calibri" w:eastAsia="Times New Roman" w:hAnsi="Calibri" w:cs="Calibri"/>
@@ -4115,7 +3623,6 @@
               </w:rPr>
               <w:t>Player_Efficiency_Rating</w:t>
             </w:r>
-            <w:proofErr w:type="spellEnd"/>
           </w:p>
         </w:tc>
         <w:tc>
@@ -4351,7 +3858,6 @@
                 <w:sz w:val="18"/>
               </w:rPr>
             </w:pPr>
-            <w:proofErr w:type="spellStart"/>
             <w:r>
               <w:rPr>
                 <w:rFonts w:ascii="Calibri" w:eastAsia="Times New Roman" w:hAnsi="Calibri" w:cs="Calibri"/>
@@ -4360,7 +3866,6 @@
               </w:rPr>
               <w:t>Minutes_Played</w:t>
             </w:r>
-            <w:proofErr w:type="spellEnd"/>
           </w:p>
         </w:tc>
         <w:tc>
@@ -4839,7 +4344,6 @@
                 <w:sz w:val="18"/>
               </w:rPr>
             </w:pPr>
-            <w:proofErr w:type="spellStart"/>
             <w:r>
               <w:rPr>
                 <w:rFonts w:ascii="Calibri" w:eastAsia="Times New Roman" w:hAnsi="Calibri" w:cs="Calibri"/>
@@ -4848,7 +4352,6 @@
               </w:rPr>
               <w:t>Free_Throws_Attempted</w:t>
             </w:r>
-            <w:proofErr w:type="spellEnd"/>
           </w:p>
         </w:tc>
         <w:tc>
@@ -5084,7 +4587,6 @@
                 <w:sz w:val="18"/>
               </w:rPr>
             </w:pPr>
-            <w:proofErr w:type="spellStart"/>
             <w:r>
               <w:rPr>
                 <w:rFonts w:ascii="Calibri" w:eastAsia="Times New Roman" w:hAnsi="Calibri" w:cs="Calibri"/>
@@ -5093,7 +4595,6 @@
               </w:rPr>
               <w:t>Turnovers_Pct</w:t>
             </w:r>
-            <w:proofErr w:type="spellEnd"/>
           </w:p>
         </w:tc>
         <w:tc>
@@ -5329,7 +4830,6 @@
                 <w:sz w:val="18"/>
               </w:rPr>
             </w:pPr>
-            <w:proofErr w:type="spellStart"/>
             <w:r>
               <w:rPr>
                 <w:rFonts w:ascii="Calibri" w:eastAsia="Times New Roman" w:hAnsi="Calibri" w:cs="Calibri"/>
@@ -5338,7 +4838,6 @@
               </w:rPr>
               <w:t>Two_Pointers_Attempted</w:t>
             </w:r>
-            <w:proofErr w:type="spellEnd"/>
           </w:p>
         </w:tc>
         <w:tc>
@@ -6168,7 +5667,6 @@
                 <w:sz w:val="18"/>
               </w:rPr>
             </w:pPr>
-            <w:proofErr w:type="spellStart"/>
             <w:r>
               <w:rPr>
                 <w:rFonts w:ascii="Calibri" w:eastAsia="Times New Roman" w:hAnsi="Calibri" w:cs="Calibri"/>
@@ -6177,7 +5675,6 @@
               </w:rPr>
               <w:t>Player_Name</w:t>
             </w:r>
-            <w:proofErr w:type="spellEnd"/>
           </w:p>
         </w:tc>
         <w:tc>
@@ -6278,7 +5775,6 @@
                 <w:sz w:val="18"/>
               </w:rPr>
             </w:pPr>
-            <w:proofErr w:type="spellStart"/>
             <w:r>
               <w:rPr>
                 <w:rFonts w:ascii="Calibri" w:eastAsia="Times New Roman" w:hAnsi="Calibri" w:cs="Calibri"/>
@@ -6287,7 +5783,6 @@
               </w:rPr>
               <w:t>Assists_Pct</w:t>
             </w:r>
-            <w:proofErr w:type="spellEnd"/>
           </w:p>
         </w:tc>
         <w:tc>
@@ -6523,7 +6018,6 @@
                 <w:sz w:val="18"/>
               </w:rPr>
             </w:pPr>
-            <w:proofErr w:type="spellStart"/>
             <w:r>
               <w:rPr>
                 <w:rFonts w:ascii="Calibri" w:eastAsia="Times New Roman" w:hAnsi="Calibri" w:cs="Calibri"/>
@@ -6532,7 +6026,6 @@
               </w:rPr>
               <w:t>Games_Started</w:t>
             </w:r>
-            <w:proofErr w:type="spellEnd"/>
           </w:p>
         </w:tc>
         <w:tc>
@@ -6768,7 +6261,6 @@
                 <w:sz w:val="18"/>
               </w:rPr>
             </w:pPr>
-            <w:proofErr w:type="spellStart"/>
             <w:r>
               <w:rPr>
                 <w:rFonts w:ascii="Calibri" w:eastAsia="Times New Roman" w:hAnsi="Calibri" w:cs="Calibri"/>
@@ -6777,7 +6269,6 @@
               </w:rPr>
               <w:t>Games_Played</w:t>
             </w:r>
-            <w:proofErr w:type="spellEnd"/>
           </w:p>
         </w:tc>
         <w:tc>
@@ -7013,7 +6504,6 @@
                 <w:sz w:val="18"/>
               </w:rPr>
             </w:pPr>
-            <w:proofErr w:type="spellStart"/>
             <w:r>
               <w:rPr>
                 <w:rFonts w:ascii="Calibri" w:eastAsia="Times New Roman" w:hAnsi="Calibri" w:cs="Calibri"/>
@@ -7022,7 +6512,6 @@
               </w:rPr>
               <w:t>Total_Rebounds</w:t>
             </w:r>
-            <w:proofErr w:type="spellEnd"/>
           </w:p>
         </w:tc>
         <w:tc>
@@ -7258,7 +6747,6 @@
                 <w:sz w:val="18"/>
               </w:rPr>
             </w:pPr>
-            <w:proofErr w:type="spellStart"/>
             <w:r>
               <w:rPr>
                 <w:rFonts w:ascii="Calibri" w:eastAsia="Times New Roman" w:hAnsi="Calibri" w:cs="Calibri"/>
@@ -7267,7 +6755,6 @@
               </w:rPr>
               <w:t>Field_Goals_Attempted</w:t>
             </w:r>
-            <w:proofErr w:type="spellEnd"/>
           </w:p>
         </w:tc>
         <w:tc>
@@ -7503,7 +6990,6 @@
                 <w:sz w:val="18"/>
               </w:rPr>
             </w:pPr>
-            <w:proofErr w:type="spellStart"/>
             <w:r>
               <w:rPr>
                 <w:rFonts w:ascii="Calibri" w:eastAsia="Times New Roman" w:hAnsi="Calibri" w:cs="Calibri"/>
@@ -7512,7 +6998,6 @@
               </w:rPr>
               <w:t>Field_Goals</w:t>
             </w:r>
-            <w:proofErr w:type="spellEnd"/>
           </w:p>
         </w:tc>
         <w:tc>
@@ -7748,7 +7233,6 @@
                 <w:sz w:val="18"/>
               </w:rPr>
             </w:pPr>
-            <w:proofErr w:type="spellStart"/>
             <w:r>
               <w:rPr>
                 <w:rFonts w:ascii="Calibri" w:eastAsia="Times New Roman" w:hAnsi="Calibri" w:cs="Calibri"/>
@@ -7757,7 +7241,6 @@
               </w:rPr>
               <w:t>Defensive_Box_Plus_Minus</w:t>
             </w:r>
-            <w:proofErr w:type="spellEnd"/>
           </w:p>
         </w:tc>
         <w:tc>
@@ -7993,7 +7476,6 @@
                 <w:sz w:val="18"/>
               </w:rPr>
             </w:pPr>
-            <w:proofErr w:type="spellStart"/>
             <w:r>
               <w:rPr>
                 <w:rFonts w:ascii="Calibri" w:eastAsia="Times New Roman" w:hAnsi="Calibri" w:cs="Calibri"/>
@@ -8002,7 +7484,6 @@
               </w:rPr>
               <w:t>Defensive_Rebound_Pct</w:t>
             </w:r>
-            <w:proofErr w:type="spellEnd"/>
           </w:p>
         </w:tc>
         <w:tc>
@@ -8238,7 +7719,6 @@
                 <w:sz w:val="18"/>
               </w:rPr>
             </w:pPr>
-            <w:proofErr w:type="spellStart"/>
             <w:r>
               <w:rPr>
                 <w:rFonts w:ascii="Calibri" w:eastAsia="Times New Roman" w:hAnsi="Calibri" w:cs="Calibri"/>
@@ -8247,7 +7727,6 @@
               </w:rPr>
               <w:t>Usage_Pct</w:t>
             </w:r>
-            <w:proofErr w:type="spellEnd"/>
           </w:p>
         </w:tc>
         <w:tc>
@@ -8724,77 +8203,7 @@
           <w:rFonts w:cstheme="minorHAnsi"/>
         </w:rPr>
         <w:lastRenderedPageBreak/>
-        <w:t xml:space="preserve">Turnover </w:t>
-      </w:r>
-      <w:proofErr w:type="spellStart"/>
-      <w:r>
-        <w:rPr>
-          <w:rFonts w:cstheme="minorHAnsi"/>
-        </w:rPr>
-        <w:t>Pct</w:t>
-      </w:r>
-      <w:proofErr w:type="spellEnd"/>
-      <w:r>
-        <w:rPr>
-          <w:rFonts w:cstheme="minorHAnsi"/>
-        </w:rPr>
-        <w:t xml:space="preserve">, Steals, Assists </w:t>
-      </w:r>
-      <w:proofErr w:type="spellStart"/>
-      <w:r>
-        <w:rPr>
-          <w:rFonts w:cstheme="minorHAnsi"/>
-        </w:rPr>
-        <w:t>Pct</w:t>
-      </w:r>
-      <w:proofErr w:type="spellEnd"/>
-      <w:r>
-        <w:rPr>
-          <w:rFonts w:cstheme="minorHAnsi"/>
-        </w:rPr>
-        <w:t xml:space="preserve">, Games Started, Games Played, Total Rebounds, Field Goals, Defensive Box </w:t>
-      </w:r>
-      <w:proofErr w:type="gramStart"/>
-      <w:r>
-        <w:rPr>
-          <w:rFonts w:cstheme="minorHAnsi"/>
-        </w:rPr>
-        <w:t>Plus</w:t>
-      </w:r>
-      <w:proofErr w:type="gramEnd"/>
-      <w:r>
-        <w:rPr>
-          <w:rFonts w:cstheme="minorHAnsi"/>
-        </w:rPr>
-        <w:t xml:space="preserve"> Minus, Defensive Rebound </w:t>
-      </w:r>
-      <w:proofErr w:type="spellStart"/>
-      <w:r>
-        <w:rPr>
-          <w:rFonts w:cstheme="minorHAnsi"/>
-        </w:rPr>
-        <w:t>Pct</w:t>
-      </w:r>
-      <w:proofErr w:type="spellEnd"/>
-      <w:r>
-        <w:rPr>
-          <w:rFonts w:cstheme="minorHAnsi"/>
-        </w:rPr>
-        <w:t xml:space="preserve">, Usage </w:t>
-      </w:r>
-      <w:proofErr w:type="spellStart"/>
-      <w:r>
-        <w:rPr>
-          <w:rFonts w:cstheme="minorHAnsi"/>
-        </w:rPr>
-        <w:t>Pct</w:t>
-      </w:r>
-      <w:proofErr w:type="spellEnd"/>
-      <w:r>
-        <w:rPr>
-          <w:rFonts w:cstheme="minorHAnsi"/>
-        </w:rPr>
-        <w:t>, and Free Throws.</w:t>
+        <w:t>Turnover Pct, Steals, Assists Pct, Games Started, Games Played, Total Rebounds, Field Goals, Defensive Box Plus Minus, Defensive Rebound Pct, Usage Pct, and Free Throws.</w:t>
       </w:r>
     </w:p>
     <w:p>
@@ -8869,21 +8278,7 @@
         <w:rPr>
           <w:rFonts w:cstheme="minorHAnsi"/>
         </w:rPr>
-        <w:t xml:space="preserve"> were run using the </w:t>
-      </w:r>
-      <w:proofErr w:type="spellStart"/>
-      <w:r>
-        <w:rPr>
-          <w:rFonts w:cstheme="minorHAnsi"/>
-        </w:rPr>
-        <w:t>sklearn</w:t>
-      </w:r>
-      <w:proofErr w:type="spellEnd"/>
-      <w:r>
-        <w:rPr>
-          <w:rFonts w:cstheme="minorHAnsi"/>
-        </w:rPr>
-        <w:t xml:space="preserve"> Python package.  The fifth model</w:t>
+        <w:t xml:space="preserve"> were run using the sklearn Python package.  The fifth model</w:t>
       </w:r>
       <w:r>
         <w:rPr>
@@ -8896,21 +8291,7 @@
         <w:rPr>
           <w:rFonts w:cstheme="minorHAnsi"/>
         </w:rPr>
-        <w:t xml:space="preserve"> was run using the </w:t>
-      </w:r>
-      <w:proofErr w:type="spellStart"/>
-      <w:r>
-        <w:rPr>
-          <w:rFonts w:cstheme="minorHAnsi"/>
-        </w:rPr>
-        <w:t>xgboost</w:t>
-      </w:r>
-      <w:proofErr w:type="spellEnd"/>
-      <w:r>
-        <w:rPr>
-          <w:rFonts w:cstheme="minorHAnsi"/>
-        </w:rPr>
-        <w:t xml:space="preserve"> </w:t>
+        <w:t xml:space="preserve"> was run using the xgboost </w:t>
       </w:r>
       <w:r>
         <w:rPr>
@@ -9520,7 +8901,6 @@
         </w:rPr>
         <w:t xml:space="preserve">The </w:t>
       </w:r>
-      <w:proofErr w:type="gramStart"/>
       <w:r>
         <w:rPr>
           <w:rFonts w:cstheme="minorHAnsi"/>
@@ -9545,14 +8925,7 @@
         <w:rPr>
           <w:rFonts w:cstheme="minorHAnsi"/>
         </w:rPr>
-        <w:t xml:space="preserve"> values</w:t>
-      </w:r>
-      <w:proofErr w:type="gramEnd"/>
-      <w:r>
-        <w:rPr>
-          <w:rFonts w:cstheme="minorHAnsi"/>
-        </w:rPr>
-        <w:t xml:space="preserve"> for the models indicate that we are able to account for about 60% of the salary prediction variability with the features we selected.</w:t>
+        <w:t xml:space="preserve"> values for the models indicate that we are able to account for about 60% of the salary prediction variability with the features we selected.</w:t>
       </w:r>
     </w:p>
     <w:p>
@@ -9634,35 +9007,7 @@
         <w:rPr>
           <w:rFonts w:cstheme="minorHAnsi"/>
         </w:rPr>
-        <w:t xml:space="preserve">  Ridge regression includes </w:t>
-      </w:r>
-      <w:proofErr w:type="gramStart"/>
-      <w:r>
-        <w:rPr>
-          <w:rFonts w:cstheme="minorHAnsi"/>
-        </w:rPr>
-        <w:t>an α</w:t>
-      </w:r>
-      <w:proofErr w:type="gramEnd"/>
-      <w:r>
-        <w:rPr>
-          <w:rFonts w:cstheme="minorHAnsi"/>
-        </w:rPr>
-        <w:t xml:space="preserve"> variable that we can adjust to help improve the fit.  The higher </w:t>
-      </w:r>
-      <w:proofErr w:type="gramStart"/>
-      <w:r>
-        <w:rPr>
-          <w:rFonts w:cstheme="minorHAnsi"/>
-        </w:rPr>
-        <w:t>the α</w:t>
-      </w:r>
-      <w:proofErr w:type="gramEnd"/>
-      <w:r>
-        <w:rPr>
-          <w:rFonts w:cstheme="minorHAnsi"/>
-        </w:rPr>
-        <w:t xml:space="preserve"> value, the more </w:t>
+        <w:t xml:space="preserve">  Ridge regression includes an α variable that we can adjust to help improve the fit.  The higher the α value, the more </w:t>
       </w:r>
       <w:r>
         <w:rPr>
@@ -10479,14 +9824,7 @@
         <w:rPr>
           <w:rFonts w:cstheme="minorHAnsi"/>
         </w:rPr>
-        <w:t xml:space="preserve">The </w:t>
-      </w:r>
-      <w:proofErr w:type="gramStart"/>
-      <w:r>
-        <w:rPr>
-          <w:rFonts w:cstheme="minorHAnsi"/>
-        </w:rPr>
-        <w:t>R</w:t>
+        <w:t>The R</w:t>
       </w:r>
       <w:r>
         <w:rPr>
@@ -10506,14 +9844,7 @@
         <w:rPr>
           <w:rFonts w:cstheme="minorHAnsi"/>
         </w:rPr>
-        <w:t xml:space="preserve"> values</w:t>
-      </w:r>
-      <w:proofErr w:type="gramEnd"/>
-      <w:r>
-        <w:rPr>
-          <w:rFonts w:cstheme="minorHAnsi"/>
-        </w:rPr>
-        <w:t xml:space="preserve"> for the models indicate that we are able to account for about 60% of the salary prediction variability with the features we selected. </w:t>
+        <w:t xml:space="preserve"> values for the models indicate that we are able to account for about 60% of the salary prediction variability with the features we selected. </w:t>
       </w:r>
     </w:p>
     <w:p>
@@ -10550,14 +9881,7 @@
           <w:rFonts w:cstheme="minorHAnsi"/>
         </w:rPr>
         <w:lastRenderedPageBreak/>
-        <w:t xml:space="preserve">Increasing </w:t>
-      </w:r>
-      <w:proofErr w:type="gramStart"/>
-      <w:r>
-        <w:rPr>
-          <w:rFonts w:cstheme="minorHAnsi"/>
-        </w:rPr>
-        <w:t xml:space="preserve">the </w:t>
+        <w:t xml:space="preserve">Increasing the </w:t>
       </w:r>
       <w:r>
         <w:rPr>
@@ -10566,7 +9890,6 @@
         </w:rPr>
         <w:t>α</w:t>
       </w:r>
-      <w:proofErr w:type="gramEnd"/>
       <w:r>
         <w:rPr>
           <w:rFonts w:cstheme="minorHAnsi"/>
@@ -11461,14 +10784,7 @@
         <w:rPr>
           <w:rFonts w:cstheme="minorHAnsi"/>
         </w:rPr>
-        <w:t xml:space="preserve">The </w:t>
-      </w:r>
-      <w:proofErr w:type="gramStart"/>
-      <w:r>
-        <w:rPr>
-          <w:rFonts w:cstheme="minorHAnsi"/>
-        </w:rPr>
-        <w:t>R</w:t>
+        <w:t>The R</w:t>
       </w:r>
       <w:r>
         <w:rPr>
@@ -11488,14 +10804,7 @@
         <w:rPr>
           <w:rFonts w:cstheme="minorHAnsi"/>
         </w:rPr>
-        <w:t xml:space="preserve"> values</w:t>
-      </w:r>
-      <w:proofErr w:type="gramEnd"/>
-      <w:r>
-        <w:rPr>
-          <w:rFonts w:cstheme="minorHAnsi"/>
-        </w:rPr>
-        <w:t xml:space="preserve"> for the models indicate that we are able to account for about 60% of the salary prediction</w:t>
+        <w:t xml:space="preserve"> values for the models indicate that we are able to account for about 60% of the salary prediction</w:t>
       </w:r>
       <w:r>
         <w:rPr>
@@ -11537,14 +10846,7 @@
         <w:rPr>
           <w:rFonts w:cstheme="minorHAnsi"/>
         </w:rPr>
-        <w:t xml:space="preserve">Increasing </w:t>
-      </w:r>
-      <w:proofErr w:type="gramStart"/>
-      <w:r>
-        <w:rPr>
-          <w:rFonts w:cstheme="minorHAnsi"/>
-        </w:rPr>
-        <w:t xml:space="preserve">the </w:t>
+        <w:t xml:space="preserve">Increasing the </w:t>
       </w:r>
       <w:r>
         <w:rPr>
@@ -11553,7 +10855,6 @@
         </w:rPr>
         <w:t>α</w:t>
       </w:r>
-      <w:proofErr w:type="gramEnd"/>
       <w:r>
         <w:rPr>
           <w:rFonts w:cstheme="minorHAnsi"/>
@@ -11588,50 +10889,13 @@
           <w:rFonts w:cstheme="minorHAnsi"/>
           <w:b/>
         </w:rPr>
-        <w:t xml:space="preserve">Model 4: </w:t>
-      </w:r>
-      <w:proofErr w:type="spellStart"/>
-      <w:r>
-        <w:rPr>
-          <w:rFonts w:cstheme="minorHAnsi"/>
-          <w:b/>
-        </w:rPr>
-        <w:t>ElasticNet</w:t>
-      </w:r>
-      <w:proofErr w:type="spellEnd"/>
-      <w:r>
-        <w:rPr>
-          <w:rFonts w:cstheme="minorHAnsi"/>
-          <w:b/>
-        </w:rPr>
-        <w:t xml:space="preserve"> Regression (ENR)</w:t>
-      </w:r>
-      <w:r>
-        <w:rPr>
-          <w:rFonts w:cstheme="minorHAnsi"/>
-        </w:rPr>
-        <w:t>—</w:t>
-      </w:r>
-      <w:proofErr w:type="spellStart"/>
-      <w:r>
-        <w:rPr>
-          <w:rFonts w:cstheme="minorHAnsi"/>
-        </w:rPr>
-        <w:t>ElasticNet</w:t>
-      </w:r>
-      <w:proofErr w:type="spellEnd"/>
-      <w:r>
-        <w:rPr>
-          <w:rFonts w:cstheme="minorHAnsi"/>
-        </w:rPr>
-        <w:t xml:space="preserve"> regression combines the properties of both the Ridge and Lasso regression methods.  ENR also utilized </w:t>
-      </w:r>
-      <w:proofErr w:type="gramStart"/>
-      <w:r>
-        <w:rPr>
-          <w:rFonts w:cstheme="minorHAnsi"/>
-        </w:rPr>
-        <w:t xml:space="preserve">an </w:t>
+        <w:t>Model 4: ElasticNet Regression (ENR)</w:t>
+      </w:r>
+      <w:r>
+        <w:rPr>
+          <w:rFonts w:cstheme="minorHAnsi"/>
+        </w:rPr>
+        <w:t xml:space="preserve">—ElasticNet regression combines the properties of both the Ridge and Lasso regression methods.  ENR also utilized an </w:t>
       </w:r>
       <w:r>
         <w:rPr>
@@ -11640,7 +10904,6 @@
         </w:rPr>
         <w:t>α</w:t>
       </w:r>
-      <w:proofErr w:type="gramEnd"/>
       <w:r>
         <w:rPr>
           <w:rFonts w:cstheme="minorHAnsi"/>
@@ -12470,14 +11733,7 @@
         <w:rPr>
           <w:rFonts w:cstheme="minorHAnsi"/>
         </w:rPr>
-        <w:t xml:space="preserve">The </w:t>
-      </w:r>
-      <w:proofErr w:type="gramStart"/>
-      <w:r>
-        <w:rPr>
-          <w:rFonts w:cstheme="minorHAnsi"/>
-        </w:rPr>
-        <w:t>R</w:t>
+        <w:t>The R</w:t>
       </w:r>
       <w:r>
         <w:rPr>
@@ -12497,14 +11753,7 @@
         <w:rPr>
           <w:rFonts w:cstheme="minorHAnsi"/>
         </w:rPr>
-        <w:t xml:space="preserve"> values</w:t>
-      </w:r>
-      <w:proofErr w:type="gramEnd"/>
-      <w:r>
-        <w:rPr>
-          <w:rFonts w:cstheme="minorHAnsi"/>
-        </w:rPr>
-        <w:t xml:space="preserve"> for the models were still around 60%, but were slightly lower that what we saw with the other models. </w:t>
+        <w:t xml:space="preserve"> values for the models were still around 60%, but were slightly lower that what we saw with the other models. </w:t>
       </w:r>
     </w:p>
     <w:p>
@@ -12540,14 +11789,7 @@
         <w:rPr>
           <w:rFonts w:cstheme="minorHAnsi"/>
         </w:rPr>
-        <w:t xml:space="preserve">Increasing </w:t>
-      </w:r>
-      <w:proofErr w:type="gramStart"/>
-      <w:r>
-        <w:rPr>
-          <w:rFonts w:cstheme="minorHAnsi"/>
-        </w:rPr>
-        <w:t xml:space="preserve">the </w:t>
+        <w:t xml:space="preserve">Increasing the </w:t>
       </w:r>
       <w:r>
         <w:rPr>
@@ -12556,7 +11798,6 @@
         </w:rPr>
         <w:t>α</w:t>
       </w:r>
-      <w:proofErr w:type="gramEnd"/>
       <w:r>
         <w:rPr>
           <w:rFonts w:cstheme="minorHAnsi"/>
@@ -13162,14 +12403,7 @@
         <w:rPr>
           <w:rFonts w:cstheme="minorHAnsi"/>
         </w:rPr>
-        <w:t xml:space="preserve">The </w:t>
-      </w:r>
-      <w:proofErr w:type="gramStart"/>
-      <w:r>
-        <w:rPr>
-          <w:rFonts w:cstheme="minorHAnsi"/>
-        </w:rPr>
-        <w:t>R</w:t>
+        <w:t>The R</w:t>
       </w:r>
       <w:r>
         <w:rPr>
@@ -13189,14 +12423,7 @@
         <w:rPr>
           <w:rFonts w:cstheme="minorHAnsi"/>
         </w:rPr>
-        <w:t xml:space="preserve"> values</w:t>
-      </w:r>
-      <w:proofErr w:type="gramEnd"/>
-      <w:r>
-        <w:rPr>
-          <w:rFonts w:cstheme="minorHAnsi"/>
-        </w:rPr>
-        <w:t xml:space="preserve"> for the XGBR method were the best of all models evaluated.  Our training set R</w:t>
+        <w:t xml:space="preserve"> values for the XGBR method were the best of all models evaluated.  Our training set R</w:t>
       </w:r>
       <w:r>
         <w:rPr>
@@ -13313,14 +12540,7 @@
         <w:rPr>
           <w:rFonts w:cstheme="minorHAnsi"/>
         </w:rPr>
-        <w:t xml:space="preserve">“NBA Features Selection &amp; </w:t>
-      </w:r>
-      <w:proofErr w:type="spellStart"/>
-      <w:r>
-        <w:rPr>
-          <w:rFonts w:cstheme="minorHAnsi"/>
-        </w:rPr>
-        <w:t>Models</w:t>
+        <w:t>“NBA Features Selection &amp; Models</w:t>
       </w:r>
       <w:r>
         <w:rPr>
@@ -13328,7 +12548,6 @@
         </w:rPr>
         <w:t>.ipynb</w:t>
       </w:r>
-      <w:proofErr w:type="spellEnd"/>
       <w:r>
         <w:rPr>
           <w:rFonts w:cstheme="minorHAnsi"/>
@@ -13371,7 +12590,7 @@
         </w:rPr>
         <w:lastRenderedPageBreak/>
         <w:drawing>
-          <wp:inline distT="0" distB="0" distL="0" distR="0">
+          <wp:inline distT="0" distB="0" distL="0" distR="0" wp14:anchorId="3805AB60" wp14:editId="4C8C489B">
             <wp:extent cx="5943600" cy="3565525"/>
             <wp:effectExtent l="0" t="0" r="0" b="0"/>
             <wp:docPr id="10" name="Picture 10"/>
@@ -13465,21 +12684,7 @@
         <w:rPr>
           <w:sz w:val="22"/>
         </w:rPr>
-        <w:t xml:space="preserve">. Comparison of </w:t>
-      </w:r>
-      <w:proofErr w:type="spellStart"/>
-      <w:r>
-        <w:rPr>
-          <w:sz w:val="22"/>
-        </w:rPr>
-        <w:t>Xgboost</w:t>
-      </w:r>
-      <w:proofErr w:type="spellEnd"/>
-      <w:r>
-        <w:rPr>
-          <w:sz w:val="22"/>
-        </w:rPr>
-        <w:t xml:space="preserve"> Regression Model Output: Training Set on Left and Test Set on Right</w:t>
+        <w:t>. Comparison of Xgboost Regression Model Output: Training Set on Left and Test Set on Right</w:t>
       </w:r>
     </w:p>
     <w:p>
@@ -13523,23 +12728,7 @@
           <w:rFonts w:cstheme="minorHAnsi"/>
           <w:bCs/>
         </w:rPr>
-        <w:t xml:space="preserve">In summary, exploratory data analysis was performed on the variables to help identify which ones might not be good predictors of salary. Plotting the variables as histograms helped to visualize each data point and determine which ones had a normal distribution. However, this still wasn't enough evidence to make a solid decision on which variables to use in the analysis. Several feature selection techniques were used to help with this decision, including random forest classifier, RFE, </w:t>
-      </w:r>
-      <w:proofErr w:type="spellStart"/>
-      <w:r>
-        <w:rPr>
-          <w:rFonts w:cstheme="minorHAnsi"/>
-          <w:bCs/>
-        </w:rPr>
-        <w:t>ExtraTreesClassifier</w:t>
-      </w:r>
-      <w:proofErr w:type="spellEnd"/>
-      <w:r>
-        <w:rPr>
-          <w:rFonts w:cstheme="minorHAnsi"/>
-          <w:bCs/>
-        </w:rPr>
-        <w:t>, Chi Square, Lasso regression, and a correlation matrix. These techniques were helpful in feature selection and several variables were removed from the analysis if their correlation value was relatively small when compared to other variables. In the end, these efforts led to a selection of 14 features that will be used to analyze player salary.</w:t>
+        <w:t>In summary, exploratory data analysis was performed on the variables to help identify which ones might not be good predictors of salary. Plotting the variables as histograms helped to visualize each data point and determine which ones had a normal distribution. However, this still wasn't enough evidence to make a solid decision on which variables to use in the analysis. Several feature selection techniques were used to help with this decision, including random forest classifier, RFE, ExtraTreesClassifier, Chi Square, Lasso regression, and a correlation matrix. These techniques were helpful in feature selection and several variables were removed from the analysis if their correlation value was relatively small when compared to other variables. In the end, these efforts led to a selection of 14 features that will be used to analyze player salary.</w:t>
       </w:r>
     </w:p>
     <w:p>
@@ -13605,30 +12794,14 @@
           <w:rFonts w:cstheme="minorHAnsi"/>
           <w:bCs/>
         </w:rPr>
-        <w:t xml:space="preserve">Predictions with Player </w:t>
-      </w:r>
-      <w:proofErr w:type="spellStart"/>
+        <w:t>Predictions with Player Names</w:t>
+      </w:r>
       <w:r>
         <w:rPr>
           <w:rFonts w:cstheme="minorHAnsi"/>
           <w:bCs/>
         </w:rPr>
-        <w:t>Names</w:t>
-      </w:r>
-      <w:r>
-        <w:rPr>
-          <w:rFonts w:cstheme="minorHAnsi"/>
-          <w:bCs/>
-        </w:rPr>
-        <w:t>.ipynb</w:t>
-      </w:r>
-      <w:proofErr w:type="spellEnd"/>
-      <w:r>
-        <w:rPr>
-          <w:rFonts w:cstheme="minorHAnsi"/>
-          <w:bCs/>
-        </w:rPr>
-        <w:t>”</w:t>
+        <w:t>.ipynb”</w:t>
       </w:r>
       <w:r>
         <w:rPr>
@@ -13673,7 +12846,6 @@
         <w:keepNext/>
         <w:jc w:val="center"/>
       </w:pPr>
-      <w:bookmarkStart w:id="0" w:name="_GoBack"/>
       <w:r>
         <w:rPr>
           <w:rFonts w:cstheme="minorHAnsi"/>
@@ -13681,7 +12853,7 @@
           <w:noProof/>
         </w:rPr>
         <w:drawing>
-          <wp:inline distT="0" distB="0" distL="0" distR="0">
+          <wp:inline distT="0" distB="0" distL="0" distR="0" wp14:anchorId="3CCA4E22" wp14:editId="38243070">
             <wp:extent cx="5943600" cy="2971165"/>
             <wp:effectExtent l="0" t="0" r="0" b="635"/>
             <wp:docPr id="8" name="Picture 8"/>
@@ -13722,7 +12894,6 @@
           </wp:inline>
         </w:drawing>
       </w:r>
-      <w:bookmarkEnd w:id="0"/>
     </w:p>
     <w:p>
       <w:pPr>
@@ -13783,77 +12954,7 @@
           <w:rFonts w:cstheme="minorHAnsi"/>
           <w:bCs/>
         </w:rPr>
-        <w:t>Figure 1</w:t>
-      </w:r>
-      <w:r>
-        <w:rPr>
-          <w:rFonts w:cstheme="minorHAnsi"/>
-          <w:bCs/>
-        </w:rPr>
-        <w:t>3</w:t>
-      </w:r>
-      <w:r>
-        <w:rPr>
-          <w:rFonts w:cstheme="minorHAnsi"/>
-          <w:bCs/>
-        </w:rPr>
-        <w:t xml:space="preserve"> shows the top 10 </w:t>
-      </w:r>
-      <w:r>
-        <w:rPr>
-          <w:rFonts w:cstheme="minorHAnsi"/>
-          <w:bCs/>
-        </w:rPr>
-        <w:t>under</w:t>
-      </w:r>
-      <w:r>
-        <w:rPr>
-          <w:rFonts w:cstheme="minorHAnsi"/>
-          <w:bCs/>
-        </w:rPr>
-        <w:t xml:space="preserve">paid players as predicted by our model.  As you can see, </w:t>
-      </w:r>
-      <w:r>
-        <w:rPr>
-          <w:rFonts w:cstheme="minorHAnsi"/>
-          <w:bCs/>
-        </w:rPr>
-        <w:t>Marcus Morris</w:t>
-      </w:r>
-      <w:r>
-        <w:rPr>
-          <w:rFonts w:cstheme="minorHAnsi"/>
-          <w:bCs/>
-        </w:rPr>
-        <w:t xml:space="preserve"> is the </w:t>
-      </w:r>
-      <w:r>
-        <w:rPr>
-          <w:rFonts w:cstheme="minorHAnsi"/>
-          <w:bCs/>
-        </w:rPr>
-        <w:t>most underpaid</w:t>
-      </w:r>
-      <w:r>
-        <w:rPr>
-          <w:rFonts w:cstheme="minorHAnsi"/>
-          <w:bCs/>
-        </w:rPr>
-        <w:t xml:space="preserve"> player by over $</w:t>
-      </w:r>
-      <w:r>
-        <w:rPr>
-          <w:rFonts w:cstheme="minorHAnsi"/>
-          <w:bCs/>
-        </w:rPr>
-        <w:t>5</w:t>
-      </w:r>
-      <w:r>
-        <w:rPr>
-          <w:rFonts w:cstheme="minorHAnsi"/>
-          <w:bCs/>
-        </w:rPr>
-        <w:t>M.</w:t>
+        <w:t>Figure 13 shows the top 10 underpaid players as predicted by our model.  As you can see, Marcus Morris is the most underpaid player by over $5M.</w:t>
       </w:r>
     </w:p>
     <w:p>
@@ -13870,7 +12971,7 @@
           <w:szCs w:val="28"/>
         </w:rPr>
         <w:drawing>
-          <wp:inline distT="0" distB="0" distL="0" distR="0">
+          <wp:inline distT="0" distB="0" distL="0" distR="0" wp14:anchorId="5F631A78" wp14:editId="77FB4901">
             <wp:extent cx="5943600" cy="2971165"/>
             <wp:effectExtent l="0" t="0" r="0" b="635"/>
             <wp:docPr id="9" name="Picture 9"/>
@@ -13989,84 +13090,150 @@
           <w:sz w:val="28"/>
           <w:szCs w:val="28"/>
         </w:rPr>
-        <w:t>Acknowledgments</w:t>
+        <w:t>Challenges</w:t>
       </w:r>
     </w:p>
     <w:p>
-      <w:pPr>
-        <w:rPr>
-          <w:rFonts w:cstheme="minorHAnsi"/>
-          <w:bCs/>
-        </w:rPr>
-      </w:pPr>
-      <w:r>
-        <w:rPr>
-          <w:rFonts w:cstheme="minorHAnsi"/>
-          <w:bCs/>
-        </w:rPr>
-        <w:t>We are indebted to the communities behind the multiple open-source software packages on which we depend</w:t>
-      </w:r>
-      <w:r>
-        <w:rPr>
-          <w:rFonts w:cstheme="minorHAnsi"/>
-          <w:bCs/>
-        </w:rPr>
-        <w:t>.</w:t>
+      <w:r>
+        <w:t>A few challenges presented themselves over the  course of this project. For starters, several of our feature selection methods were giving different responses as to which features were strongly correlated. In addition, we had lots of high correlation across many features, so additional correlation testing was required. Even still, we had a large amount of features, so we manually narrowed it down further.</w:t>
       </w:r>
     </w:p>
     <w:p>
-      <w:pPr>
-        <w:rPr>
-          <w:rFonts w:cstheme="minorHAnsi"/>
-        </w:rPr>
-      </w:pPr>
-      <w:r>
+      <w:r>
+        <w:t>Also, many of the models we used were new to us. Sometimes they were applied wrong, or they were not suited to the type of data we had. We attempted to use many more models than the ones mentioned here, including some Random Forests that performed very poorly, but in the end we believe we chose the best models for the job.</w:t>
+      </w:r>
+    </w:p>
+    <w:p>
+      <w:pPr>
         <w:rPr>
           <w:rFonts w:cstheme="minorHAnsi"/>
           <w:b/>
           <w:sz w:val="28"/>
           <w:szCs w:val="28"/>
         </w:rPr>
-        <w:t>References</w:t>
+      </w:pPr>
+      <w:r>
+        <w:rPr>
+          <w:rFonts w:cstheme="minorHAnsi"/>
+          <w:b/>
+          <w:sz w:val="28"/>
+          <w:szCs w:val="28"/>
+        </w:rPr>
+        <w:t>Future Work / Scalability</w:t>
       </w:r>
     </w:p>
     <w:p>
       <w:pPr>
-        <w:spacing w:before="240" w:after="240" w:line="240" w:lineRule="auto"/>
-        <w:rPr>
-          <w:rFonts w:eastAsia="Times New Roman" w:cstheme="minorHAnsi"/>
-        </w:rPr>
-      </w:pPr>
-      <w:r>
-        <w:rPr>
-          <w:rFonts w:cstheme="minorHAnsi"/>
-          <w:vertAlign w:val="superscript"/>
-        </w:rPr>
-        <w:t>[</w:t>
-      </w:r>
-      <w:r>
-        <w:rPr>
-          <w:rFonts w:cstheme="minorHAnsi"/>
-          <w:vertAlign w:val="superscript"/>
-        </w:rPr>
-        <w:t>1</w:t>
-      </w:r>
-      <w:r>
-        <w:rPr>
-          <w:rFonts w:cstheme="minorHAnsi"/>
-          <w:vertAlign w:val="superscript"/>
-        </w:rPr>
-        <w:t xml:space="preserve">] </w:t>
-      </w:r>
-      <w:r>
-        <w:rPr>
-          <w:rFonts w:eastAsia="Times New Roman" w:cstheme="minorHAnsi"/>
-        </w:rPr>
-        <w:t>Gleeson, S. (2019, June 19). NBA draft: Ranking the five biggest busts as the No. 1 pick. Retrieved from https://www.usatoday.com/story/sports/nba/draft/2019/06/19/nba-draft-ranking-five-biggest-busts-no-1-pick/1488407001/.</w:t>
-      </w:r>
+        <w:rPr>
+          <w:rFonts w:cstheme="minorHAnsi"/>
+          <w:b/>
+          <w:sz w:val="28"/>
+          <w:szCs w:val="28"/>
+        </w:rPr>
+      </w:pPr>
+      <w:r>
+        <w:t xml:space="preserve">There are several ways this model can be improved for future use. First off, scalability testing would be required, so see if the model can accurately predict salaries </w:t>
+      </w:r>
+      <w:r>
+        <w:t>from new data. Automatic processes can be put into place to blend the data without manual work. This includes data collection as well, by using methods such as web scraping to automatically acquire the data, and automatic correlation testing to determine the best variables from new data as well. Finally, the model could be improved to hook the players’ names back into the data, which could generate an output of expected salary and actual salary.</w:t>
+      </w:r>
+      <w:bookmarkStart w:id="0" w:name="_GoBack"/>
+      <w:bookmarkEnd w:id="0"/>
     </w:p>
     <w:p>
       <w:pPr>
+        <w:rPr>
+          <w:rFonts w:cstheme="minorHAnsi"/>
+          <w:b/>
+          <w:sz w:val="28"/>
+          <w:szCs w:val="28"/>
+        </w:rPr>
+      </w:pPr>
+      <w:r>
+        <w:rPr>
+          <w:rFonts w:cstheme="minorHAnsi"/>
+          <w:b/>
+          <w:sz w:val="28"/>
+          <w:szCs w:val="28"/>
+        </w:rPr>
+        <w:t>Acknowledgments</w:t>
+      </w:r>
+    </w:p>
+    <w:p>
+      <w:pPr>
+        <w:rPr>
+          <w:rFonts w:cstheme="minorHAnsi"/>
+          <w:bCs/>
+        </w:rPr>
+      </w:pPr>
+      <w:r>
+        <w:rPr>
+          <w:rFonts w:cstheme="minorHAnsi"/>
+          <w:bCs/>
+        </w:rPr>
+        <w:t>We are indebted to the communities behind the multiple open-source software packages on which we depend</w:t>
+      </w:r>
+      <w:r>
+        <w:rPr>
+          <w:rFonts w:cstheme="minorHAnsi"/>
+          <w:bCs/>
+        </w:rPr>
+        <w:t>.</w:t>
+      </w:r>
+    </w:p>
+    <w:p>
+      <w:pPr>
+        <w:rPr>
+          <w:rFonts w:cstheme="minorHAnsi"/>
+        </w:rPr>
+      </w:pPr>
+      <w:r>
+        <w:rPr>
+          <w:rFonts w:cstheme="minorHAnsi"/>
+          <w:b/>
+          <w:sz w:val="28"/>
+          <w:szCs w:val="28"/>
+        </w:rPr>
+        <w:t>References</w:t>
+      </w:r>
+    </w:p>
+    <w:p>
+      <w:pPr>
+        <w:spacing w:before="240" w:after="240" w:line="240" w:lineRule="auto"/>
+        <w:rPr>
+          <w:rFonts w:eastAsia="Times New Roman" w:cstheme="minorHAnsi"/>
+        </w:rPr>
+      </w:pPr>
+      <w:r>
+        <w:rPr>
+          <w:rFonts w:cstheme="minorHAnsi"/>
+          <w:vertAlign w:val="superscript"/>
+        </w:rPr>
+        <w:t>[</w:t>
+      </w:r>
+      <w:r>
+        <w:rPr>
+          <w:rFonts w:cstheme="minorHAnsi"/>
+          <w:vertAlign w:val="superscript"/>
+        </w:rPr>
+        <w:t>1</w:t>
+      </w:r>
+      <w:r>
+        <w:rPr>
+          <w:rFonts w:cstheme="minorHAnsi"/>
+          <w:vertAlign w:val="superscript"/>
+        </w:rPr>
+        <w:t xml:space="preserve">] </w:t>
+      </w:r>
+      <w:r>
+        <w:rPr>
+          <w:rFonts w:eastAsia="Times New Roman" w:cstheme="minorHAnsi"/>
+        </w:rPr>
+        <w:t>Gleeson, S. (2019, June 19). NBA draft: Ranking the five biggest busts as the No. 1 pick. Retrieved from https://www.usatoday.com/story/sports/nba/draft/2019/06/19/nba-draft-ranking-five-biggest-busts-no-1-pick/1488407001/.</w:t>
+      </w:r>
+    </w:p>
+    <w:p>
+      <w:pPr>
         <w:spacing w:before="240" w:after="240" w:line="240" w:lineRule="auto"/>
         <w:rPr>
           <w:rFonts w:eastAsia="Times New Roman" w:cstheme="minorHAnsi"/>
@@ -14170,19 +13337,11 @@
         </w:rPr>
         <w:t xml:space="preserve"> </w:t>
       </w:r>
-      <w:proofErr w:type="spellStart"/>
       <w:r>
         <w:rPr>
           <w:rFonts w:eastAsia="Times New Roman" w:cstheme="minorHAnsi"/>
         </w:rPr>
-        <w:t>Casalan</w:t>
-      </w:r>
-      <w:proofErr w:type="spellEnd"/>
-      <w:r>
-        <w:rPr>
-          <w:rFonts w:eastAsia="Times New Roman" w:cstheme="minorHAnsi"/>
-        </w:rPr>
-        <w:t>, A. (2018, October 20). NBA player stats 2017-18. Retrieved from https://www.kaggle.com/acasalan/nba-player-stats-201718.</w:t>
+        <w:t>Casalan, A. (2018, October 20). NBA player stats 2017-18. Retrieved from https://www.kaggle.com/acasalan/nba-player-stats-201718.</w:t>
       </w:r>
     </w:p>
     <w:p>
@@ -14197,6 +13356,7 @@
           <w:rFonts w:eastAsia="Times New Roman" w:cstheme="minorHAnsi"/>
           <w:vertAlign w:val="superscript"/>
         </w:rPr>
+        <w:lastRenderedPageBreak/>
         <w:t>[</w:t>
       </w:r>
       <w:r>
@@ -14217,21 +13377,7 @@
         <w:rPr>
           <w:rFonts w:eastAsia="Times New Roman" w:cstheme="minorHAnsi"/>
         </w:rPr>
-        <w:t>These are the 2016/17 salaries of all NBA teams. (</w:t>
-      </w:r>
-      <w:proofErr w:type="spellStart"/>
-      <w:r>
-        <w:rPr>
-          <w:rFonts w:eastAsia="Times New Roman" w:cstheme="minorHAnsi"/>
-        </w:rPr>
-        <w:t>n.d.</w:t>
-      </w:r>
-      <w:proofErr w:type="spellEnd"/>
-      <w:r>
-        <w:rPr>
-          <w:rFonts w:eastAsia="Times New Roman" w:cstheme="minorHAnsi"/>
-        </w:rPr>
-        <w:t>). Retrieved from https://hoopshype.com/salaries/2016-2017/.</w:t>
+        <w:t>These are the 2016/17 salaries of all NBA teams. (n.d.). Retrieved from https://hoopshype.com/salaries/2016-2017/.</w:t>
       </w:r>
     </w:p>
     <w:p>
@@ -14381,19 +13527,11 @@
         </w:rPr>
         <w:t xml:space="preserve"> </w:t>
       </w:r>
-      <w:proofErr w:type="spellStart"/>
       <w:r>
         <w:rPr>
           <w:rFonts w:eastAsia="Times New Roman" w:cstheme="minorHAnsi"/>
         </w:rPr>
-        <w:t>Rade</w:t>
-      </w:r>
-      <w:proofErr w:type="spellEnd"/>
-      <w:r>
-        <w:rPr>
-          <w:rFonts w:eastAsia="Times New Roman" w:cstheme="minorHAnsi"/>
-        </w:rPr>
-        <w:t>, D. (2019, September 2). Feature Selection in Python - Recursive Feature Elimination. Retrieved from https://towardsdatascience.com/feature-selection-in-python-recursive-feature-elimination-19f1c39b8d15.</w:t>
+        <w:t>Rade, D. (2019, September 2). Feature Selection in Python - Recursive Feature Elimination. Retrieved from https://towardsdatascience.com/feature-selection-in-python-recursive-feature-elimination-19f1c39b8d15.</w:t>
       </w:r>
     </w:p>
     <w:p>
@@ -14520,21 +13658,7 @@
         <w:rPr>
           <w:rFonts w:eastAsia="Times New Roman" w:cstheme="minorHAnsi"/>
         </w:rPr>
-        <w:t xml:space="preserve">Dubey, A. (2019, February 4). Feature Selection Using </w:t>
-      </w:r>
-      <w:proofErr w:type="spellStart"/>
-      <w:r>
-        <w:rPr>
-          <w:rFonts w:eastAsia="Times New Roman" w:cstheme="minorHAnsi"/>
-        </w:rPr>
-        <w:t>Regularisation</w:t>
-      </w:r>
-      <w:proofErr w:type="spellEnd"/>
-      <w:r>
-        <w:rPr>
-          <w:rFonts w:eastAsia="Times New Roman" w:cstheme="minorHAnsi"/>
-        </w:rPr>
-        <w:t>. Retrieved from https://towardsdatascience.com/feature-selection-using-regularisation-a3678b71e499.</w:t>
+        <w:t>Dubey, A. (2019, February 4). Feature Selection Using Regularisation. Retrieved from https://towardsdatascience.com/feature-selection-using-regularisation-a3678b71e499.</w:t>
       </w:r>
     </w:p>
     <w:p>
@@ -14542,22 +13666,13 @@
         <w:rPr>
           <w:vertAlign w:val="superscript"/>
         </w:rPr>
-        <w:lastRenderedPageBreak/>
         <w:t>[13]</w:t>
       </w:r>
       <w:r>
         <w:t xml:space="preserve"> </w:t>
       </w:r>
       <w:r>
-        <w:t xml:space="preserve">Singh, D. (2019, May 17). </w:t>
-      </w:r>
-      <w:proofErr w:type="spellStart"/>
-      <w:r>
-        <w:t>Deepika</w:t>
-      </w:r>
-      <w:proofErr w:type="spellEnd"/>
-      <w:r>
-        <w:t xml:space="preserve"> Singh. Retrieved from https://www.pluralsight.com/guides/linear-lasso-ridge-regression-scikit-learn</w:t>
+        <w:t>Singh, D. (2019, May 17). Deepika Singh. Retrieved from https://www.pluralsight.com/guides/linear-lasso-ridge-regression-scikit-learn</w:t>
       </w:r>
     </w:p>
     <w:p>
@@ -14571,15 +13686,7 @@
         <w:t xml:space="preserve"> </w:t>
       </w:r>
       <w:r>
-        <w:t xml:space="preserve">Brownlee, J. (2019, August 21). A Gentle Introduction to </w:t>
-      </w:r>
-      <w:proofErr w:type="spellStart"/>
-      <w:r>
-        <w:t>XGBoost</w:t>
-      </w:r>
-      <w:proofErr w:type="spellEnd"/>
-      <w:r>
-        <w:t xml:space="preserve"> for Applied Machine Learning. Retrieved from https://machinelearningmastery.com/gentle-introduction-xgboost-applied-machine-learning/</w:t>
+        <w:t>Brownlee, J. (2019, August 21). A Gentle Introduction to XGBoost for Applied Machine Learning. Retrieved from https://machinelearningmastery.com/gentle-introduction-xgboost-applied-machine-learning/</w:t>
       </w:r>
     </w:p>
     <w:p/>
@@ -14595,7 +13702,7 @@
 </file>
 
 <file path=word/numbering.xml><?xml version="1.0" encoding="utf-8"?>
-<w:numbering xmlns:wpc="http://schemas.microsoft.com/office/word/2010/wordprocessingCanvas" xmlns:mc="http://schemas.openxmlformats.org/markup-compatibility/2006" xmlns:o="urn:schemas-microsoft-com:office:office" xmlns:r="http://schemas.openxmlformats.org/officeDocument/2006/relationships" xmlns:m="http://schemas.openxmlformats.org/officeDocument/2006/math" xmlns:v="urn:schemas-microsoft-com:vml" xmlns:wp14="http://schemas.microsoft.com/office/word/2010/wordprocessingDrawing" xmlns:wp="http://schemas.openxmlformats.org/drawingml/2006/wordprocessingDrawing" xmlns:w10="urn:schemas-microsoft-com:office:word" xmlns:w="http://schemas.openxmlformats.org/wordprocessingml/2006/main" xmlns:w14="http://schemas.microsoft.com/office/word/2010/wordml" xmlns:w15="http://schemas.microsoft.com/office/word/2012/wordml" xmlns:wpg="http://schemas.microsoft.com/office/word/2010/wordprocessingGroup" xmlns:wpi="http://schemas.microsoft.com/office/word/2010/wordprocessingInk" xmlns:wne="http://schemas.microsoft.com/office/word/2006/wordml" xmlns:wps="http://schemas.microsoft.com/office/word/2010/wordprocessingShape" mc:Ignorable="w14 w15 wp14">
+<w:numbering xmlns:wpc="http://schemas.microsoft.com/office/word/2010/wordprocessingCanvas" xmlns:cx="http://schemas.microsoft.com/office/drawing/2014/chartex" xmlns:cx1="http://schemas.microsoft.com/office/drawing/2015/9/8/chartex" xmlns:cx2="http://schemas.microsoft.com/office/drawing/2015/10/21/chartex" xmlns:cx3="http://schemas.microsoft.com/office/drawing/2016/5/9/chartex" xmlns:cx4="http://schemas.microsoft.com/office/drawing/2016/5/10/chartex" xmlns:cx5="http://schemas.microsoft.com/office/drawing/2016/5/11/chartex" xmlns:cx6="http://schemas.microsoft.com/office/drawing/2016/5/12/chartex" xmlns:cx7="http://schemas.microsoft.com/office/drawing/2016/5/13/chartex" xmlns:cx8="http://schemas.microsoft.com/office/drawing/2016/5/14/chartex" xmlns:mc="http://schemas.openxmlformats.org/markup-compatibility/2006" xmlns:aink="http://schemas.microsoft.com/office/drawing/2016/ink" xmlns:am3d="http://schemas.microsoft.com/office/drawing/2017/model3d" xmlns:o="urn:schemas-microsoft-com:office:office" xmlns:r="http://schemas.openxmlformats.org/officeDocument/2006/relationships" xmlns:m="http://schemas.openxmlformats.org/officeDocument/2006/math" xmlns:v="urn:schemas-microsoft-com:vml" xmlns:wp14="http://schemas.microsoft.com/office/word/2010/wordprocessingDrawing" xmlns:wp="http://schemas.openxmlformats.org/drawingml/2006/wordprocessingDrawing" xmlns:w10="urn:schemas-microsoft-com:office:word" xmlns:w="http://schemas.openxmlformats.org/wordprocessingml/2006/main" xmlns:w14="http://schemas.microsoft.com/office/word/2010/wordml" xmlns:w15="http://schemas.microsoft.com/office/word/2012/wordml" xmlns:w16cex="http://schemas.microsoft.com/office/word/2018/wordml/cex" xmlns:w16cid="http://schemas.microsoft.com/office/word/2016/wordml/cid" xmlns:w16="http://schemas.microsoft.com/office/word/2018/wordml" xmlns:w16se="http://schemas.microsoft.com/office/word/2015/wordml/symex" xmlns:wpg="http://schemas.microsoft.com/office/word/2010/wordprocessingGroup" xmlns:wpi="http://schemas.microsoft.com/office/word/2010/wordprocessingInk" xmlns:wne="http://schemas.microsoft.com/office/word/2006/wordml" xmlns:wps="http://schemas.microsoft.com/office/word/2010/wordprocessingShape" mc:Ignorable="w14 w15 w16se w16cid w16 w16cex wp14">
   <w:abstractNum w:abstractNumId="0" w15:restartNumberingAfterBreak="0">
     <w:nsid w:val="00043FFA"/>
     <w:multiLevelType w:val="hybridMultilevel"/>
@@ -18002,7 +17109,7 @@
 </file>
 
 <file path=word/styles.xml><?xml version="1.0" encoding="utf-8"?>
-<w:styles xmlns:mc="http://schemas.openxmlformats.org/markup-compatibility/2006" xmlns:r="http://schemas.openxmlformats.org/officeDocument/2006/relationships" xmlns:w="http://schemas.openxmlformats.org/wordprocessingml/2006/main" xmlns:w14="http://schemas.microsoft.com/office/word/2010/wordml" xmlns:w15="http://schemas.microsoft.com/office/word/2012/wordml" mc:Ignorable="w14 w15">
+<w:styles xmlns:mc="http://schemas.openxmlformats.org/markup-compatibility/2006" xmlns:r="http://schemas.openxmlformats.org/officeDocument/2006/relationships" xmlns:w="http://schemas.openxmlformats.org/wordprocessingml/2006/main" xmlns:w14="http://schemas.microsoft.com/office/word/2010/wordml" xmlns:w15="http://schemas.microsoft.com/office/word/2012/wordml" xmlns:w16cex="http://schemas.microsoft.com/office/word/2018/wordml/cex" xmlns:w16cid="http://schemas.microsoft.com/office/word/2016/wordml/cid" xmlns:w16="http://schemas.microsoft.com/office/word/2018/wordml" xmlns:w16se="http://schemas.microsoft.com/office/word/2015/wordml/symex" mc:Ignorable="w14 w15 w16se w16cid w16 w16cex">
   <w:docDefaults>
     <w:rPrDefault>
       <w:rPr>
@@ -18018,7 +17125,7 @@
       </w:pPr>
     </w:pPrDefault>
   </w:docDefaults>
-  <w:latentStyles w:defLockedState="0" w:defUIPriority="99" w:defSemiHidden="0" w:defUnhideWhenUsed="0" w:defQFormat="0" w:count="371">
+  <w:latentStyles w:defLockedState="0" w:defUIPriority="99" w:defSemiHidden="0" w:defUnhideWhenUsed="0" w:defQFormat="0" w:count="376">
     <w:lsdException w:name="Normal" w:uiPriority="0" w:qFormat="1"/>
     <w:lsdException w:name="heading 1" w:uiPriority="9" w:qFormat="1"/>
     <w:lsdException w:name="heading 2" w:semiHidden="1" w:uiPriority="9" w:unhideWhenUsed="1" w:qFormat="1"/>
@@ -18124,7 +17231,6 @@
     <w:lsdException w:name="HTML Sample" w:semiHidden="1" w:unhideWhenUsed="1"/>
     <w:lsdException w:name="HTML Typewriter" w:semiHidden="1" w:unhideWhenUsed="1"/>
     <w:lsdException w:name="HTML Variable" w:semiHidden="1" w:unhideWhenUsed="1"/>
-    <w:lsdException w:name="Normal Table" w:semiHidden="1" w:unhideWhenUsed="1"/>
     <w:lsdException w:name="annotation subject" w:semiHidden="1" w:unhideWhenUsed="1"/>
     <w:lsdException w:name="No List" w:semiHidden="1" w:unhideWhenUsed="1"/>
     <w:lsdException w:name="Outline List 1" w:semiHidden="1" w:unhideWhenUsed="1"/>
@@ -18167,11 +17273,8 @@
     <w:lsdException w:name="Table Contemporary" w:semiHidden="1" w:unhideWhenUsed="1"/>
     <w:lsdException w:name="Table Elegant" w:semiHidden="1" w:unhideWhenUsed="1"/>
     <w:lsdException w:name="Table Professional" w:semiHidden="1" w:unhideWhenUsed="1"/>
-    <w:lsdException w:name="Table Subtle 1" w:semiHidden="1" w:unhideWhenUsed="1"/>
     <w:lsdException w:name="Table Subtle 2" w:semiHidden="1" w:unhideWhenUsed="1"/>
     <w:lsdException w:name="Table Web 1" w:semiHidden="1" w:unhideWhenUsed="1"/>
-    <w:lsdException w:name="Table Web 2" w:semiHidden="1" w:unhideWhenUsed="1"/>
-    <w:lsdException w:name="Table Web 3" w:semiHidden="1" w:unhideWhenUsed="1"/>
     <w:lsdException w:name="Balloon Text" w:semiHidden="1" w:unhideWhenUsed="1"/>
     <w:lsdException w:name="Table Grid" w:uiPriority="39"/>
     <w:lsdException w:name="Table Theme" w:semiHidden="1" w:unhideWhenUsed="1"/>
@@ -18390,6 +17493,11 @@
     <w:lsdException w:name="List Table 5 Dark Accent 6" w:uiPriority="50"/>
     <w:lsdException w:name="List Table 6 Colorful Accent 6" w:uiPriority="51"/>
     <w:lsdException w:name="List Table 7 Colorful Accent 6" w:uiPriority="52"/>
+    <w:lsdException w:name="Mention" w:semiHidden="1" w:unhideWhenUsed="1"/>
+    <w:lsdException w:name="Smart Hyperlink" w:semiHidden="1" w:unhideWhenUsed="1"/>
+    <w:lsdException w:name="Hashtag" w:semiHidden="1" w:unhideWhenUsed="1"/>
+    <w:lsdException w:name="Unresolved Mention" w:semiHidden="1" w:unhideWhenUsed="1"/>
+    <w:lsdException w:name="Smart Link" w:semiHidden="1" w:unhideWhenUsed="1"/>
   </w:latentStyles>
   <w:style w:type="paragraph" w:default="1" w:styleId="Normal">
     <w:name w:val="Normal"/>
@@ -18398,6 +17506,7 @@
   <w:style w:type="character" w:default="1" w:styleId="DefaultParagraphFont">
     <w:name w:val="Default Paragraph Font"/>
     <w:uiPriority w:val="1"/>
+    <w:semiHidden/>
     <w:unhideWhenUsed/>
   </w:style>
   <w:style w:type="table" w:default="1" w:styleId="TableNormal">

</xml_diff>

<commit_message>
Updated Milestone 3 (draft)
</commit_message>
<xml_diff>
--- a/Final Paper.docx
+++ b/Final Paper.docx
@@ -322,6 +322,8 @@
           <w:rFonts w:cstheme="minorHAnsi"/>
         </w:rPr>
       </w:pPr>
+      <w:bookmarkStart w:id="0" w:name="_GoBack"/>
+      <w:bookmarkEnd w:id="0"/>
       <w:r>
         <w:rPr>
           <w:rFonts w:cstheme="minorHAnsi"/>
@@ -13137,8 +13139,6 @@
       <w:r>
         <w:t>from new data. Automatic processes can be put into place to blend the data without manual work. This includes data collection as well, by using methods such as web scraping to automatically acquire the data, and automatic correlation testing to determine the best variables from new data as well. Finally, the model could be improved to hook the players’ names back into the data, which could generate an output of expected salary and actual salary.</w:t>
       </w:r>
-      <w:bookmarkStart w:id="0" w:name="_GoBack"/>
-      <w:bookmarkEnd w:id="0"/>
     </w:p>
     <w:p>
       <w:pPr>
@@ -17231,6 +17231,7 @@
     <w:lsdException w:name="HTML Sample" w:semiHidden="1" w:unhideWhenUsed="1"/>
     <w:lsdException w:name="HTML Typewriter" w:semiHidden="1" w:unhideWhenUsed="1"/>
     <w:lsdException w:name="HTML Variable" w:semiHidden="1" w:unhideWhenUsed="1"/>
+    <w:lsdException w:name="Normal Table" w:semiHidden="1" w:unhideWhenUsed="1"/>
     <w:lsdException w:name="annotation subject" w:semiHidden="1" w:unhideWhenUsed="1"/>
     <w:lsdException w:name="No List" w:semiHidden="1" w:unhideWhenUsed="1"/>
     <w:lsdException w:name="Outline List 1" w:semiHidden="1" w:unhideWhenUsed="1"/>
@@ -17273,8 +17274,11 @@
     <w:lsdException w:name="Table Contemporary" w:semiHidden="1" w:unhideWhenUsed="1"/>
     <w:lsdException w:name="Table Elegant" w:semiHidden="1" w:unhideWhenUsed="1"/>
     <w:lsdException w:name="Table Professional" w:semiHidden="1" w:unhideWhenUsed="1"/>
+    <w:lsdException w:name="Table Subtle 1" w:semiHidden="1" w:unhideWhenUsed="1"/>
     <w:lsdException w:name="Table Subtle 2" w:semiHidden="1" w:unhideWhenUsed="1"/>
     <w:lsdException w:name="Table Web 1" w:semiHidden="1" w:unhideWhenUsed="1"/>
+    <w:lsdException w:name="Table Web 2" w:semiHidden="1" w:unhideWhenUsed="1"/>
+    <w:lsdException w:name="Table Web 3" w:semiHidden="1" w:unhideWhenUsed="1"/>
     <w:lsdException w:name="Balloon Text" w:semiHidden="1" w:unhideWhenUsed="1"/>
     <w:lsdException w:name="Table Grid" w:uiPriority="39"/>
     <w:lsdException w:name="Table Theme" w:semiHidden="1" w:unhideWhenUsed="1"/>

</xml_diff>